<commit_message>
finish use case specifications
</commit_message>
<xml_diff>
--- a/document/UseCase-Group03.docx
+++ b/document/UseCase-Group03.docx
@@ -16,27 +16,17 @@
         <w:pStyle w:val="Title"/>
         <w:jc w:val="right"/>
       </w:pPr>
-      <w:r>
-        <w:fldChar w:fldCharType="begin"/>
-      </w:r>
-      <w:r>
-        <w:instrText xml:space="preserve">title  \* Mergeformat </w:instrText>
-      </w:r>
-      <w:r>
-        <w:fldChar w:fldCharType="separate"/>
-      </w:r>
-      <w:r>
-        <w:t>Use-Ca</w:t>
-      </w:r>
-      <w:r>
-        <w:t>se Specification: &lt;Sleeping Beauty</w:t>
-      </w:r>
-      <w:r>
-        <w:t>&gt;</w:t>
-      </w:r>
-      <w:r>
-        <w:fldChar w:fldCharType="end"/>
-      </w:r>
+      <w:fldSimple w:instr="title  \* Mergeformat ">
+        <w:r>
+          <w:t>Use-Ca</w:t>
+        </w:r>
+        <w:r>
+          <w:t>se Specification: &lt;Sleeping Beauty</w:t>
+        </w:r>
+        <w:r>
+          <w:t>&gt;</w:t>
+        </w:r>
+      </w:fldSimple>
     </w:p>
     <w:p>
       <w:pPr>
@@ -786,13 +776,7 @@
         </w:numPr>
       </w:pPr>
       <w:r>
-        <w:t xml:space="preserve">Use-case: Add </w:t>
-      </w:r>
-      <w:r>
-        <w:t>a new</w:t>
-      </w:r>
-      <w:r>
-        <w:t xml:space="preserve"> alarm</w:t>
+        <w:t>Use-case: Add a new alarm</w:t>
       </w:r>
     </w:p>
     <w:tbl>
@@ -1044,7 +1028,13 @@
               <w:spacing w:after="0" w:line="240" w:lineRule="auto"/>
             </w:pPr>
             <w:r>
-              <w:t xml:space="preserve">System display a lit of music </w:t>
+              <w:t>System display a li</w:t>
+            </w:r>
+            <w:r>
+              <w:t>s</w:t>
+            </w:r>
+            <w:r>
+              <w:t xml:space="preserve">t of music </w:t>
             </w:r>
           </w:p>
           <w:p>
@@ -1083,12 +1073,7 @@
               <w:spacing w:after="0" w:line="240" w:lineRule="auto"/>
             </w:pPr>
             <w:r>
-              <w:t xml:space="preserve">System display a box </w:t>
-            </w:r>
-            <w:bookmarkStart w:id="3" w:name="_GoBack"/>
-            <w:bookmarkEnd w:id="3"/>
-            <w:r>
-              <w:t>for user to input name</w:t>
+              <w:t>System display a box for user to input name</w:t>
             </w:r>
           </w:p>
           <w:p>
@@ -1117,15 +1102,1533 @@
               <w:t>User choose Alarm off method</w:t>
             </w:r>
           </w:p>
+        </w:tc>
+      </w:tr>
+      <w:tr>
+        <w:tc>
+          <w:tcPr>
+            <w:tcW w:w="2088" w:type="dxa"/>
+            <w:tcBorders>
+              <w:top w:val="single" w:sz="4" w:space="0" w:color="auto"/>
+              <w:left w:val="single" w:sz="4" w:space="0" w:color="auto"/>
+              <w:bottom w:val="single" w:sz="4" w:space="0" w:color="auto"/>
+              <w:right w:val="single" w:sz="4" w:space="0" w:color="auto"/>
+            </w:tcBorders>
+            <w:hideMark/>
+          </w:tcPr>
+          <w:p>
+            <w:r>
+              <w:t>Alternative Flows</w:t>
+            </w:r>
+          </w:p>
+        </w:tc>
+        <w:tc>
+          <w:tcPr>
+            <w:tcW w:w="7488" w:type="dxa"/>
+            <w:tcBorders>
+              <w:top w:val="single" w:sz="4" w:space="0" w:color="auto"/>
+              <w:left w:val="single" w:sz="4" w:space="0" w:color="auto"/>
+              <w:bottom w:val="single" w:sz="4" w:space="0" w:color="auto"/>
+              <w:right w:val="single" w:sz="4" w:space="0" w:color="auto"/>
+            </w:tcBorders>
+            <w:hideMark/>
+          </w:tcPr>
+          <w:p>
+            <w:pPr>
+              <w:pStyle w:val="ListParagraph"/>
+              <w:spacing w:after="0" w:line="240" w:lineRule="auto"/>
+            </w:pPr>
+          </w:p>
+        </w:tc>
+      </w:tr>
+      <w:tr>
+        <w:tc>
+          <w:tcPr>
+            <w:tcW w:w="2088" w:type="dxa"/>
+            <w:tcBorders>
+              <w:top w:val="single" w:sz="4" w:space="0" w:color="auto"/>
+              <w:left w:val="single" w:sz="4" w:space="0" w:color="auto"/>
+              <w:bottom w:val="single" w:sz="4" w:space="0" w:color="auto"/>
+              <w:right w:val="single" w:sz="4" w:space="0" w:color="auto"/>
+            </w:tcBorders>
+            <w:hideMark/>
+          </w:tcPr>
+          <w:p>
+            <w:r>
+              <w:t>Pre-conditions</w:t>
+            </w:r>
+          </w:p>
+        </w:tc>
+        <w:tc>
+          <w:tcPr>
+            <w:tcW w:w="7488" w:type="dxa"/>
+            <w:tcBorders>
+              <w:top w:val="single" w:sz="4" w:space="0" w:color="auto"/>
+              <w:left w:val="single" w:sz="4" w:space="0" w:color="auto"/>
+              <w:bottom w:val="single" w:sz="4" w:space="0" w:color="auto"/>
+              <w:right w:val="single" w:sz="4" w:space="0" w:color="auto"/>
+            </w:tcBorders>
+            <w:hideMark/>
+          </w:tcPr>
+          <w:p>
+            <w:r>
+              <w:t>User have not added new alarm.</w:t>
+            </w:r>
+          </w:p>
+        </w:tc>
+      </w:tr>
+      <w:tr>
+        <w:tc>
+          <w:tcPr>
+            <w:tcW w:w="2088" w:type="dxa"/>
+            <w:tcBorders>
+              <w:top w:val="single" w:sz="4" w:space="0" w:color="auto"/>
+              <w:left w:val="single" w:sz="4" w:space="0" w:color="auto"/>
+              <w:bottom w:val="single" w:sz="4" w:space="0" w:color="auto"/>
+              <w:right w:val="single" w:sz="4" w:space="0" w:color="auto"/>
+            </w:tcBorders>
+            <w:hideMark/>
+          </w:tcPr>
+          <w:p>
+            <w:r>
+              <w:t>Post-conditions</w:t>
+            </w:r>
+          </w:p>
+        </w:tc>
+        <w:tc>
+          <w:tcPr>
+            <w:tcW w:w="7488" w:type="dxa"/>
+            <w:tcBorders>
+              <w:top w:val="single" w:sz="4" w:space="0" w:color="auto"/>
+              <w:left w:val="single" w:sz="4" w:space="0" w:color="auto"/>
+              <w:bottom w:val="single" w:sz="4" w:space="0" w:color="auto"/>
+              <w:right w:val="single" w:sz="4" w:space="0" w:color="auto"/>
+            </w:tcBorders>
+            <w:hideMark/>
+          </w:tcPr>
+          <w:p>
+            <w:r>
+              <w:t>The user create new alarm successfully.</w:t>
+            </w:r>
+          </w:p>
+        </w:tc>
+      </w:tr>
+    </w:tbl>
+    <w:p>
+      <w:pPr>
+        <w:pStyle w:val="Heading2"/>
+        <w:numPr>
+          <w:ilvl w:val="1"/>
+          <w:numId w:val="29"/>
+        </w:numPr>
+      </w:pPr>
+      <w:r>
+        <w:t xml:space="preserve">Use-case: </w:t>
+      </w:r>
+      <w:r>
+        <w:t>Edit an alarm</w:t>
+      </w:r>
+    </w:p>
+    <w:tbl>
+      <w:tblPr>
+        <w:tblStyle w:val="TableGrid"/>
+        <w:tblW w:w="0" w:type="auto"/>
+        <w:tblLook w:val="04A0" w:firstRow="1" w:lastRow="0" w:firstColumn="1" w:lastColumn="0" w:noHBand="0" w:noVBand="1"/>
+      </w:tblPr>
+      <w:tblGrid>
+        <w:gridCol w:w="2088"/>
+        <w:gridCol w:w="7488"/>
+      </w:tblGrid>
+      <w:tr>
+        <w:tc>
+          <w:tcPr>
+            <w:tcW w:w="2088" w:type="dxa"/>
+            <w:tcBorders>
+              <w:top w:val="single" w:sz="4" w:space="0" w:color="auto"/>
+              <w:left w:val="single" w:sz="4" w:space="0" w:color="auto"/>
+              <w:bottom w:val="single" w:sz="4" w:space="0" w:color="auto"/>
+              <w:right w:val="single" w:sz="4" w:space="0" w:color="auto"/>
+            </w:tcBorders>
+            <w:hideMark/>
+          </w:tcPr>
+          <w:p>
+            <w:r>
+              <w:t>Use case Name</w:t>
+            </w:r>
+          </w:p>
+        </w:tc>
+        <w:tc>
+          <w:tcPr>
+            <w:tcW w:w="7488" w:type="dxa"/>
+            <w:tcBorders>
+              <w:top w:val="single" w:sz="4" w:space="0" w:color="auto"/>
+              <w:left w:val="single" w:sz="4" w:space="0" w:color="auto"/>
+              <w:bottom w:val="single" w:sz="4" w:space="0" w:color="auto"/>
+              <w:right w:val="single" w:sz="4" w:space="0" w:color="auto"/>
+            </w:tcBorders>
+            <w:hideMark/>
+          </w:tcPr>
+          <w:p>
+            <w:r>
+              <w:t>Add a new alarm</w:t>
+            </w:r>
+          </w:p>
+        </w:tc>
+      </w:tr>
+      <w:tr>
+        <w:tc>
+          <w:tcPr>
+            <w:tcW w:w="2088" w:type="dxa"/>
+            <w:tcBorders>
+              <w:top w:val="single" w:sz="4" w:space="0" w:color="auto"/>
+              <w:left w:val="single" w:sz="4" w:space="0" w:color="auto"/>
+              <w:bottom w:val="single" w:sz="4" w:space="0" w:color="auto"/>
+              <w:right w:val="single" w:sz="4" w:space="0" w:color="auto"/>
+            </w:tcBorders>
+            <w:hideMark/>
+          </w:tcPr>
+          <w:p>
+            <w:r>
+              <w:t>Brief description</w:t>
+            </w:r>
+          </w:p>
+        </w:tc>
+        <w:tc>
+          <w:tcPr>
+            <w:tcW w:w="7488" w:type="dxa"/>
+            <w:tcBorders>
+              <w:top w:val="single" w:sz="4" w:space="0" w:color="auto"/>
+              <w:left w:val="single" w:sz="4" w:space="0" w:color="auto"/>
+              <w:bottom w:val="single" w:sz="4" w:space="0" w:color="auto"/>
+              <w:right w:val="single" w:sz="4" w:space="0" w:color="auto"/>
+            </w:tcBorders>
+            <w:hideMark/>
+          </w:tcPr>
+          <w:p>
+            <w:r>
+              <w:t xml:space="preserve">This use case describes how the user </w:t>
+            </w:r>
+            <w:r>
+              <w:t>edit</w:t>
+            </w:r>
+            <w:r>
+              <w:t xml:space="preserve"> a</w:t>
+            </w:r>
+            <w:r>
+              <w:t>n existing</w:t>
+            </w:r>
+            <w:r>
+              <w:t xml:space="preserve"> alarm</w:t>
+            </w:r>
+          </w:p>
+        </w:tc>
+      </w:tr>
+      <w:tr>
+        <w:tc>
+          <w:tcPr>
+            <w:tcW w:w="2088" w:type="dxa"/>
+            <w:tcBorders>
+              <w:top w:val="single" w:sz="4" w:space="0" w:color="auto"/>
+              <w:left w:val="single" w:sz="4" w:space="0" w:color="auto"/>
+              <w:bottom w:val="single" w:sz="4" w:space="0" w:color="auto"/>
+              <w:right w:val="single" w:sz="4" w:space="0" w:color="auto"/>
+            </w:tcBorders>
+            <w:hideMark/>
+          </w:tcPr>
+          <w:p>
+            <w:r>
+              <w:t>Actors</w:t>
+            </w:r>
+          </w:p>
+        </w:tc>
+        <w:tc>
+          <w:tcPr>
+            <w:tcW w:w="7488" w:type="dxa"/>
+            <w:tcBorders>
+              <w:top w:val="single" w:sz="4" w:space="0" w:color="auto"/>
+              <w:left w:val="single" w:sz="4" w:space="0" w:color="auto"/>
+              <w:bottom w:val="single" w:sz="4" w:space="0" w:color="auto"/>
+              <w:right w:val="single" w:sz="4" w:space="0" w:color="auto"/>
+            </w:tcBorders>
+            <w:hideMark/>
+          </w:tcPr>
+          <w:p>
+            <w:r>
+              <w:t>User</w:t>
+            </w:r>
+          </w:p>
+        </w:tc>
+      </w:tr>
+      <w:tr>
+        <w:tc>
+          <w:tcPr>
+            <w:tcW w:w="2088" w:type="dxa"/>
+            <w:tcBorders>
+              <w:top w:val="single" w:sz="4" w:space="0" w:color="auto"/>
+              <w:left w:val="single" w:sz="4" w:space="0" w:color="auto"/>
+              <w:bottom w:val="single" w:sz="4" w:space="0" w:color="auto"/>
+              <w:right w:val="single" w:sz="4" w:space="0" w:color="auto"/>
+            </w:tcBorders>
+            <w:hideMark/>
+          </w:tcPr>
+          <w:p>
+            <w:r>
+              <w:t>Basic Flow</w:t>
+            </w:r>
+          </w:p>
+        </w:tc>
+        <w:tc>
+          <w:tcPr>
+            <w:tcW w:w="7488" w:type="dxa"/>
+            <w:tcBorders>
+              <w:top w:val="single" w:sz="4" w:space="0" w:color="auto"/>
+              <w:left w:val="single" w:sz="4" w:space="0" w:color="auto"/>
+              <w:bottom w:val="single" w:sz="4" w:space="0" w:color="auto"/>
+              <w:right w:val="single" w:sz="4" w:space="0" w:color="auto"/>
+            </w:tcBorders>
+            <w:hideMark/>
+          </w:tcPr>
           <w:p>
             <w:pPr>
               <w:pStyle w:val="ListParagraph"/>
               <w:numPr>
                 <w:ilvl w:val="0"/>
-                <w:numId w:val="42"/>
+                <w:numId w:val="43"/>
               </w:numPr>
               <w:spacing w:after="0" w:line="240" w:lineRule="auto"/>
             </w:pPr>
+            <w:r>
+              <w:t>User long-click on an alarm box</w:t>
+            </w:r>
+          </w:p>
+          <w:p>
+            <w:pPr>
+              <w:pStyle w:val="ListParagraph"/>
+              <w:numPr>
+                <w:ilvl w:val="0"/>
+                <w:numId w:val="43"/>
+              </w:numPr>
+              <w:spacing w:after="0" w:line="240" w:lineRule="auto"/>
+            </w:pPr>
+            <w:r>
+              <w:t>Alarm box appears on the screen</w:t>
+            </w:r>
+          </w:p>
+          <w:p>
+            <w:pPr>
+              <w:pStyle w:val="ListParagraph"/>
+              <w:numPr>
+                <w:ilvl w:val="0"/>
+                <w:numId w:val="43"/>
+              </w:numPr>
+              <w:spacing w:after="0" w:line="240" w:lineRule="auto"/>
+            </w:pPr>
+            <w:r>
+              <w:t xml:space="preserve">User </w:t>
+            </w:r>
+            <w:r>
+              <w:t>modifies alarm</w:t>
+            </w:r>
+          </w:p>
+          <w:p>
+            <w:pPr>
+              <w:pStyle w:val="ListParagraph"/>
+              <w:numPr>
+                <w:ilvl w:val="0"/>
+                <w:numId w:val="43"/>
+              </w:numPr>
+              <w:spacing w:after="0" w:line="240" w:lineRule="auto"/>
+            </w:pPr>
+            <w:r>
+              <w:t>User presses “OK”</w:t>
+            </w:r>
+          </w:p>
+          <w:p>
+            <w:pPr>
+              <w:pStyle w:val="ListParagraph"/>
+              <w:numPr>
+                <w:ilvl w:val="0"/>
+                <w:numId w:val="43"/>
+              </w:numPr>
+              <w:spacing w:after="0" w:line="240" w:lineRule="auto"/>
+            </w:pPr>
+            <w:r>
+              <w:t>Alarm box disappears</w:t>
+            </w:r>
+          </w:p>
+          <w:p>
+            <w:pPr>
+              <w:pStyle w:val="ListParagraph"/>
+              <w:numPr>
+                <w:ilvl w:val="0"/>
+                <w:numId w:val="43"/>
+              </w:numPr>
+              <w:spacing w:after="0" w:line="240" w:lineRule="auto"/>
+            </w:pPr>
+            <w:r>
+              <w:t>System update the alarm accordingly</w:t>
+            </w:r>
+          </w:p>
+        </w:tc>
+      </w:tr>
+      <w:tr>
+        <w:tc>
+          <w:tcPr>
+            <w:tcW w:w="2088" w:type="dxa"/>
+            <w:tcBorders>
+              <w:top w:val="single" w:sz="4" w:space="0" w:color="auto"/>
+              <w:left w:val="single" w:sz="4" w:space="0" w:color="auto"/>
+              <w:bottom w:val="single" w:sz="4" w:space="0" w:color="auto"/>
+              <w:right w:val="single" w:sz="4" w:space="0" w:color="auto"/>
+            </w:tcBorders>
+            <w:hideMark/>
+          </w:tcPr>
+          <w:p>
+            <w:r>
+              <w:t>Alternative Flows</w:t>
+            </w:r>
+          </w:p>
+        </w:tc>
+        <w:tc>
+          <w:tcPr>
+            <w:tcW w:w="7488" w:type="dxa"/>
+            <w:tcBorders>
+              <w:top w:val="single" w:sz="4" w:space="0" w:color="auto"/>
+              <w:left w:val="single" w:sz="4" w:space="0" w:color="auto"/>
+              <w:bottom w:val="single" w:sz="4" w:space="0" w:color="auto"/>
+              <w:right w:val="single" w:sz="4" w:space="0" w:color="auto"/>
+            </w:tcBorders>
+            <w:hideMark/>
+          </w:tcPr>
+          <w:p>
+            <w:pPr>
+              <w:pStyle w:val="ListParagraph"/>
+              <w:numPr>
+                <w:ilvl w:val="0"/>
+                <w:numId w:val="44"/>
+              </w:numPr>
+              <w:spacing w:after="0" w:line="240" w:lineRule="auto"/>
+            </w:pPr>
+            <w:r>
+              <w:rPr>
+                <w:b/>
+              </w:rPr>
+              <w:t>User wants to edit time</w:t>
+            </w:r>
+          </w:p>
+          <w:p>
+            <w:pPr>
+              <w:pStyle w:val="ListParagraph"/>
+              <w:numPr>
+                <w:ilvl w:val="0"/>
+                <w:numId w:val="44"/>
+              </w:numPr>
+              <w:spacing w:after="0" w:line="240" w:lineRule="auto"/>
+            </w:pPr>
+            <w:r>
+              <w:rPr>
+                <w:b/>
+              </w:rPr>
+              <w:t>User wants to edit day</w:t>
+            </w:r>
+          </w:p>
+          <w:p>
+            <w:pPr>
+              <w:pStyle w:val="ListParagraph"/>
+              <w:numPr>
+                <w:ilvl w:val="0"/>
+                <w:numId w:val="44"/>
+              </w:numPr>
+              <w:spacing w:after="0" w:line="240" w:lineRule="auto"/>
+              <w:rPr>
+                <w:b/>
+              </w:rPr>
+            </w:pPr>
+            <w:r>
+              <w:rPr>
+                <w:b/>
+              </w:rPr>
+              <w:t>User wants to edit ringtone</w:t>
+            </w:r>
+          </w:p>
+          <w:p>
+            <w:pPr>
+              <w:pStyle w:val="ListParagraph"/>
+              <w:numPr>
+                <w:ilvl w:val="0"/>
+                <w:numId w:val="44"/>
+              </w:numPr>
+              <w:spacing w:after="0" w:line="240" w:lineRule="auto"/>
+            </w:pPr>
+            <w:r>
+              <w:rPr>
+                <w:b/>
+              </w:rPr>
+              <w:t>User wants to edit alarm method</w:t>
+            </w:r>
+          </w:p>
+        </w:tc>
+      </w:tr>
+      <w:tr>
+        <w:tc>
+          <w:tcPr>
+            <w:tcW w:w="2088" w:type="dxa"/>
+            <w:tcBorders>
+              <w:top w:val="single" w:sz="4" w:space="0" w:color="auto"/>
+              <w:left w:val="single" w:sz="4" w:space="0" w:color="auto"/>
+              <w:bottom w:val="single" w:sz="4" w:space="0" w:color="auto"/>
+              <w:right w:val="single" w:sz="4" w:space="0" w:color="auto"/>
+            </w:tcBorders>
+            <w:hideMark/>
+          </w:tcPr>
+          <w:p>
+            <w:r>
+              <w:t>Pre-conditions</w:t>
+            </w:r>
+          </w:p>
+        </w:tc>
+        <w:tc>
+          <w:tcPr>
+            <w:tcW w:w="7488" w:type="dxa"/>
+            <w:tcBorders>
+              <w:top w:val="single" w:sz="4" w:space="0" w:color="auto"/>
+              <w:left w:val="single" w:sz="4" w:space="0" w:color="auto"/>
+              <w:bottom w:val="single" w:sz="4" w:space="0" w:color="auto"/>
+              <w:right w:val="single" w:sz="4" w:space="0" w:color="auto"/>
+            </w:tcBorders>
+            <w:hideMark/>
+          </w:tcPr>
+          <w:p>
+            <w:r>
+              <w:t>Alarm already exists</w:t>
+            </w:r>
+          </w:p>
+        </w:tc>
+      </w:tr>
+      <w:tr>
+        <w:tc>
+          <w:tcPr>
+            <w:tcW w:w="2088" w:type="dxa"/>
+            <w:tcBorders>
+              <w:top w:val="single" w:sz="4" w:space="0" w:color="auto"/>
+              <w:left w:val="single" w:sz="4" w:space="0" w:color="auto"/>
+              <w:bottom w:val="single" w:sz="4" w:space="0" w:color="auto"/>
+              <w:right w:val="single" w:sz="4" w:space="0" w:color="auto"/>
+            </w:tcBorders>
+            <w:hideMark/>
+          </w:tcPr>
+          <w:p>
+            <w:r>
+              <w:t>Post-conditions</w:t>
+            </w:r>
+          </w:p>
+        </w:tc>
+        <w:tc>
+          <w:tcPr>
+            <w:tcW w:w="7488" w:type="dxa"/>
+            <w:tcBorders>
+              <w:top w:val="single" w:sz="4" w:space="0" w:color="auto"/>
+              <w:left w:val="single" w:sz="4" w:space="0" w:color="auto"/>
+              <w:bottom w:val="single" w:sz="4" w:space="0" w:color="auto"/>
+              <w:right w:val="single" w:sz="4" w:space="0" w:color="auto"/>
+            </w:tcBorders>
+            <w:hideMark/>
+          </w:tcPr>
+          <w:p>
+            <w:r>
+              <w:t xml:space="preserve">The user </w:t>
+            </w:r>
+            <w:r>
+              <w:t>edits the alarm successfully</w:t>
+            </w:r>
+          </w:p>
+        </w:tc>
+      </w:tr>
+    </w:tbl>
+    <w:p/>
+    <w:p>
+      <w:pPr>
+        <w:pStyle w:val="Heading2"/>
+        <w:numPr>
+          <w:ilvl w:val="1"/>
+          <w:numId w:val="29"/>
+        </w:numPr>
+      </w:pPr>
+      <w:r>
+        <w:t xml:space="preserve">Use-case: </w:t>
+      </w:r>
+      <w:r>
+        <w:t>View today weather</w:t>
+      </w:r>
+    </w:p>
+    <w:tbl>
+      <w:tblPr>
+        <w:tblStyle w:val="TableGrid"/>
+        <w:tblW w:w="0" w:type="auto"/>
+        <w:tblLook w:val="04A0" w:firstRow="1" w:lastRow="0" w:firstColumn="1" w:lastColumn="0" w:noHBand="0" w:noVBand="1"/>
+      </w:tblPr>
+      <w:tblGrid>
+        <w:gridCol w:w="2088"/>
+        <w:gridCol w:w="7488"/>
+      </w:tblGrid>
+      <w:tr>
+        <w:tc>
+          <w:tcPr>
+            <w:tcW w:w="2088" w:type="dxa"/>
+            <w:tcBorders>
+              <w:top w:val="single" w:sz="4" w:space="0" w:color="auto"/>
+              <w:left w:val="single" w:sz="4" w:space="0" w:color="auto"/>
+              <w:bottom w:val="single" w:sz="4" w:space="0" w:color="auto"/>
+              <w:right w:val="single" w:sz="4" w:space="0" w:color="auto"/>
+            </w:tcBorders>
+            <w:hideMark/>
+          </w:tcPr>
+          <w:p>
+            <w:r>
+              <w:t>Use case Name</w:t>
+            </w:r>
+          </w:p>
+        </w:tc>
+        <w:tc>
+          <w:tcPr>
+            <w:tcW w:w="7488" w:type="dxa"/>
+            <w:tcBorders>
+              <w:top w:val="single" w:sz="4" w:space="0" w:color="auto"/>
+              <w:left w:val="single" w:sz="4" w:space="0" w:color="auto"/>
+              <w:bottom w:val="single" w:sz="4" w:space="0" w:color="auto"/>
+              <w:right w:val="single" w:sz="4" w:space="0" w:color="auto"/>
+            </w:tcBorders>
+            <w:hideMark/>
+          </w:tcPr>
+          <w:p>
+            <w:r>
+              <w:t>View weather</w:t>
+            </w:r>
+          </w:p>
+        </w:tc>
+      </w:tr>
+      <w:tr>
+        <w:tc>
+          <w:tcPr>
+            <w:tcW w:w="2088" w:type="dxa"/>
+            <w:tcBorders>
+              <w:top w:val="single" w:sz="4" w:space="0" w:color="auto"/>
+              <w:left w:val="single" w:sz="4" w:space="0" w:color="auto"/>
+              <w:bottom w:val="single" w:sz="4" w:space="0" w:color="auto"/>
+              <w:right w:val="single" w:sz="4" w:space="0" w:color="auto"/>
+            </w:tcBorders>
+            <w:hideMark/>
+          </w:tcPr>
+          <w:p>
+            <w:r>
+              <w:t>Brief description</w:t>
+            </w:r>
+          </w:p>
+        </w:tc>
+        <w:tc>
+          <w:tcPr>
+            <w:tcW w:w="7488" w:type="dxa"/>
+            <w:tcBorders>
+              <w:top w:val="single" w:sz="4" w:space="0" w:color="auto"/>
+              <w:left w:val="single" w:sz="4" w:space="0" w:color="auto"/>
+              <w:bottom w:val="single" w:sz="4" w:space="0" w:color="auto"/>
+              <w:right w:val="single" w:sz="4" w:space="0" w:color="auto"/>
+            </w:tcBorders>
+            <w:hideMark/>
+          </w:tcPr>
+          <w:p>
+            <w:r>
+              <w:t xml:space="preserve">This use case describes how </w:t>
+            </w:r>
+            <w:r>
+              <w:t>user view today weather</w:t>
+            </w:r>
+          </w:p>
+        </w:tc>
+      </w:tr>
+      <w:tr>
+        <w:tc>
+          <w:tcPr>
+            <w:tcW w:w="2088" w:type="dxa"/>
+            <w:tcBorders>
+              <w:top w:val="single" w:sz="4" w:space="0" w:color="auto"/>
+              <w:left w:val="single" w:sz="4" w:space="0" w:color="auto"/>
+              <w:bottom w:val="single" w:sz="4" w:space="0" w:color="auto"/>
+              <w:right w:val="single" w:sz="4" w:space="0" w:color="auto"/>
+            </w:tcBorders>
+            <w:hideMark/>
+          </w:tcPr>
+          <w:p>
+            <w:r>
+              <w:t>Actors</w:t>
+            </w:r>
+          </w:p>
+        </w:tc>
+        <w:tc>
+          <w:tcPr>
+            <w:tcW w:w="7488" w:type="dxa"/>
+            <w:tcBorders>
+              <w:top w:val="single" w:sz="4" w:space="0" w:color="auto"/>
+              <w:left w:val="single" w:sz="4" w:space="0" w:color="auto"/>
+              <w:bottom w:val="single" w:sz="4" w:space="0" w:color="auto"/>
+              <w:right w:val="single" w:sz="4" w:space="0" w:color="auto"/>
+            </w:tcBorders>
+            <w:hideMark/>
+          </w:tcPr>
+          <w:p>
+            <w:r>
+              <w:t>User</w:t>
+            </w:r>
+          </w:p>
+        </w:tc>
+      </w:tr>
+      <w:tr>
+        <w:tc>
+          <w:tcPr>
+            <w:tcW w:w="2088" w:type="dxa"/>
+            <w:tcBorders>
+              <w:top w:val="single" w:sz="4" w:space="0" w:color="auto"/>
+              <w:left w:val="single" w:sz="4" w:space="0" w:color="auto"/>
+              <w:bottom w:val="single" w:sz="4" w:space="0" w:color="auto"/>
+              <w:right w:val="single" w:sz="4" w:space="0" w:color="auto"/>
+            </w:tcBorders>
+            <w:hideMark/>
+          </w:tcPr>
+          <w:p>
+            <w:r>
+              <w:t>Basic Flow</w:t>
+            </w:r>
+          </w:p>
+        </w:tc>
+        <w:tc>
+          <w:tcPr>
+            <w:tcW w:w="7488" w:type="dxa"/>
+            <w:tcBorders>
+              <w:top w:val="single" w:sz="4" w:space="0" w:color="auto"/>
+              <w:left w:val="single" w:sz="4" w:space="0" w:color="auto"/>
+              <w:bottom w:val="single" w:sz="4" w:space="0" w:color="auto"/>
+              <w:right w:val="single" w:sz="4" w:space="0" w:color="auto"/>
+            </w:tcBorders>
+            <w:hideMark/>
+          </w:tcPr>
+          <w:p>
+            <w:pPr>
+              <w:pStyle w:val="ListParagraph"/>
+              <w:numPr>
+                <w:ilvl w:val="0"/>
+                <w:numId w:val="45"/>
+              </w:numPr>
+              <w:spacing w:after="0" w:line="240" w:lineRule="auto"/>
+            </w:pPr>
+            <w:r>
+              <w:t>User taps on the weather icon in the bottom navigation bar</w:t>
+            </w:r>
+          </w:p>
+          <w:p>
+            <w:pPr>
+              <w:pStyle w:val="ListParagraph"/>
+              <w:numPr>
+                <w:ilvl w:val="0"/>
+                <w:numId w:val="45"/>
+              </w:numPr>
+              <w:spacing w:after="0" w:line="240" w:lineRule="auto"/>
+            </w:pPr>
+            <w:r>
+              <w:t>App switches view to weather activity</w:t>
+            </w:r>
+          </w:p>
+          <w:p>
+            <w:pPr>
+              <w:pStyle w:val="ListParagraph"/>
+              <w:numPr>
+                <w:ilvl w:val="0"/>
+                <w:numId w:val="45"/>
+              </w:numPr>
+              <w:spacing w:after="0" w:line="240" w:lineRule="auto"/>
+            </w:pPr>
+            <w:r>
+              <w:t>App display current weather at user’s defined location</w:t>
+            </w:r>
+          </w:p>
+        </w:tc>
+      </w:tr>
+      <w:tr>
+        <w:tc>
+          <w:tcPr>
+            <w:tcW w:w="2088" w:type="dxa"/>
+            <w:tcBorders>
+              <w:top w:val="single" w:sz="4" w:space="0" w:color="auto"/>
+              <w:left w:val="single" w:sz="4" w:space="0" w:color="auto"/>
+              <w:bottom w:val="single" w:sz="4" w:space="0" w:color="auto"/>
+              <w:right w:val="single" w:sz="4" w:space="0" w:color="auto"/>
+            </w:tcBorders>
+            <w:hideMark/>
+          </w:tcPr>
+          <w:p>
+            <w:r>
+              <w:t>Alternative Flows</w:t>
+            </w:r>
+          </w:p>
+        </w:tc>
+        <w:tc>
+          <w:tcPr>
+            <w:tcW w:w="7488" w:type="dxa"/>
+            <w:tcBorders>
+              <w:top w:val="single" w:sz="4" w:space="0" w:color="auto"/>
+              <w:left w:val="single" w:sz="4" w:space="0" w:color="auto"/>
+              <w:bottom w:val="single" w:sz="4" w:space="0" w:color="auto"/>
+              <w:right w:val="single" w:sz="4" w:space="0" w:color="auto"/>
+            </w:tcBorders>
+            <w:hideMark/>
+          </w:tcPr>
+          <w:p>
+            <w:pPr>
+              <w:pStyle w:val="ListParagraph"/>
+              <w:numPr>
+                <w:ilvl w:val="0"/>
+                <w:numId w:val="46"/>
+              </w:numPr>
+              <w:spacing w:line="240" w:lineRule="auto"/>
+            </w:pPr>
+            <w:r>
+              <w:rPr>
+                <w:b/>
+              </w:rPr>
+              <w:t>App cannot get weather info from Web API service.</w:t>
+            </w:r>
+          </w:p>
+          <w:p>
+            <w:pPr>
+              <w:pStyle w:val="ListParagraph"/>
+              <w:numPr>
+                <w:ilvl w:val="1"/>
+                <w:numId w:val="46"/>
+              </w:numPr>
+              <w:spacing w:line="240" w:lineRule="auto"/>
+            </w:pPr>
+            <w:r>
+              <w:t>App display error message</w:t>
+            </w:r>
+          </w:p>
+        </w:tc>
+      </w:tr>
+      <w:tr>
+        <w:tc>
+          <w:tcPr>
+            <w:tcW w:w="2088" w:type="dxa"/>
+            <w:tcBorders>
+              <w:top w:val="single" w:sz="4" w:space="0" w:color="auto"/>
+              <w:left w:val="single" w:sz="4" w:space="0" w:color="auto"/>
+              <w:bottom w:val="single" w:sz="4" w:space="0" w:color="auto"/>
+              <w:right w:val="single" w:sz="4" w:space="0" w:color="auto"/>
+            </w:tcBorders>
+            <w:hideMark/>
+          </w:tcPr>
+          <w:p>
+            <w:r>
+              <w:t>Pre-conditions</w:t>
+            </w:r>
+          </w:p>
+        </w:tc>
+        <w:tc>
+          <w:tcPr>
+            <w:tcW w:w="7488" w:type="dxa"/>
+            <w:tcBorders>
+              <w:top w:val="single" w:sz="4" w:space="0" w:color="auto"/>
+              <w:left w:val="single" w:sz="4" w:space="0" w:color="auto"/>
+              <w:bottom w:val="single" w:sz="4" w:space="0" w:color="auto"/>
+              <w:right w:val="single" w:sz="4" w:space="0" w:color="auto"/>
+            </w:tcBorders>
+            <w:hideMark/>
+          </w:tcPr>
+          <w:p>
+            <w:r>
+              <w:t>User is on alarm activity</w:t>
+            </w:r>
+          </w:p>
+        </w:tc>
+      </w:tr>
+      <w:tr>
+        <w:tc>
+          <w:tcPr>
+            <w:tcW w:w="2088" w:type="dxa"/>
+            <w:tcBorders>
+              <w:top w:val="single" w:sz="4" w:space="0" w:color="auto"/>
+              <w:left w:val="single" w:sz="4" w:space="0" w:color="auto"/>
+              <w:bottom w:val="single" w:sz="4" w:space="0" w:color="auto"/>
+              <w:right w:val="single" w:sz="4" w:space="0" w:color="auto"/>
+            </w:tcBorders>
+            <w:hideMark/>
+          </w:tcPr>
+          <w:p>
+            <w:r>
+              <w:t>Post-conditions</w:t>
+            </w:r>
+          </w:p>
+        </w:tc>
+        <w:tc>
+          <w:tcPr>
+            <w:tcW w:w="7488" w:type="dxa"/>
+            <w:tcBorders>
+              <w:top w:val="single" w:sz="4" w:space="0" w:color="auto"/>
+              <w:left w:val="single" w:sz="4" w:space="0" w:color="auto"/>
+              <w:bottom w:val="single" w:sz="4" w:space="0" w:color="auto"/>
+              <w:right w:val="single" w:sz="4" w:space="0" w:color="auto"/>
+            </w:tcBorders>
+            <w:hideMark/>
+          </w:tcPr>
+          <w:p>
+            <w:r>
+              <w:t>User successfully views weather on current day</w:t>
+            </w:r>
+          </w:p>
+        </w:tc>
+      </w:tr>
+    </w:tbl>
+    <w:p/>
+    <w:p>
+      <w:pPr>
+        <w:pStyle w:val="Heading2"/>
+        <w:numPr>
+          <w:ilvl w:val="1"/>
+          <w:numId w:val="29"/>
+        </w:numPr>
+      </w:pPr>
+      <w:r>
+        <w:t xml:space="preserve">Use-case: </w:t>
+      </w:r>
+      <w:r>
+        <w:t>Set sleeping method</w:t>
+      </w:r>
+    </w:p>
+    <w:tbl>
+      <w:tblPr>
+        <w:tblStyle w:val="TableGrid"/>
+        <w:tblW w:w="0" w:type="auto"/>
+        <w:tblLook w:val="04A0" w:firstRow="1" w:lastRow="0" w:firstColumn="1" w:lastColumn="0" w:noHBand="0" w:noVBand="1"/>
+      </w:tblPr>
+      <w:tblGrid>
+        <w:gridCol w:w="2088"/>
+        <w:gridCol w:w="7488"/>
+      </w:tblGrid>
+      <w:tr>
+        <w:tc>
+          <w:tcPr>
+            <w:tcW w:w="2088" w:type="dxa"/>
+            <w:tcBorders>
+              <w:top w:val="single" w:sz="4" w:space="0" w:color="auto"/>
+              <w:left w:val="single" w:sz="4" w:space="0" w:color="auto"/>
+              <w:bottom w:val="single" w:sz="4" w:space="0" w:color="auto"/>
+              <w:right w:val="single" w:sz="4" w:space="0" w:color="auto"/>
+            </w:tcBorders>
+            <w:hideMark/>
+          </w:tcPr>
+          <w:p>
+            <w:r>
+              <w:t>Use case Name</w:t>
+            </w:r>
+          </w:p>
+        </w:tc>
+        <w:tc>
+          <w:tcPr>
+            <w:tcW w:w="7488" w:type="dxa"/>
+            <w:tcBorders>
+              <w:top w:val="single" w:sz="4" w:space="0" w:color="auto"/>
+              <w:left w:val="single" w:sz="4" w:space="0" w:color="auto"/>
+              <w:bottom w:val="single" w:sz="4" w:space="0" w:color="auto"/>
+              <w:right w:val="single" w:sz="4" w:space="0" w:color="auto"/>
+            </w:tcBorders>
+            <w:hideMark/>
+          </w:tcPr>
+          <w:p>
+            <w:r>
+              <w:t>Set sleeping method</w:t>
+            </w:r>
+          </w:p>
+        </w:tc>
+      </w:tr>
+      <w:tr>
+        <w:tc>
+          <w:tcPr>
+            <w:tcW w:w="2088" w:type="dxa"/>
+            <w:tcBorders>
+              <w:top w:val="single" w:sz="4" w:space="0" w:color="auto"/>
+              <w:left w:val="single" w:sz="4" w:space="0" w:color="auto"/>
+              <w:bottom w:val="single" w:sz="4" w:space="0" w:color="auto"/>
+              <w:right w:val="single" w:sz="4" w:space="0" w:color="auto"/>
+            </w:tcBorders>
+            <w:hideMark/>
+          </w:tcPr>
+          <w:p>
+            <w:r>
+              <w:t>Brief description</w:t>
+            </w:r>
+          </w:p>
+        </w:tc>
+        <w:tc>
+          <w:tcPr>
+            <w:tcW w:w="7488" w:type="dxa"/>
+            <w:tcBorders>
+              <w:top w:val="single" w:sz="4" w:space="0" w:color="auto"/>
+              <w:left w:val="single" w:sz="4" w:space="0" w:color="auto"/>
+              <w:bottom w:val="single" w:sz="4" w:space="0" w:color="auto"/>
+              <w:right w:val="single" w:sz="4" w:space="0" w:color="auto"/>
+            </w:tcBorders>
+            <w:hideMark/>
+          </w:tcPr>
+          <w:p>
+            <w:r>
+              <w:t xml:space="preserve">This use case describes how the user </w:t>
+            </w:r>
+            <w:r>
+              <w:t>set sleeping method</w:t>
+            </w:r>
+          </w:p>
+        </w:tc>
+      </w:tr>
+      <w:tr>
+        <w:tc>
+          <w:tcPr>
+            <w:tcW w:w="2088" w:type="dxa"/>
+            <w:tcBorders>
+              <w:top w:val="single" w:sz="4" w:space="0" w:color="auto"/>
+              <w:left w:val="single" w:sz="4" w:space="0" w:color="auto"/>
+              <w:bottom w:val="single" w:sz="4" w:space="0" w:color="auto"/>
+              <w:right w:val="single" w:sz="4" w:space="0" w:color="auto"/>
+            </w:tcBorders>
+            <w:hideMark/>
+          </w:tcPr>
+          <w:p>
+            <w:r>
+              <w:t>Actors</w:t>
+            </w:r>
+          </w:p>
+        </w:tc>
+        <w:tc>
+          <w:tcPr>
+            <w:tcW w:w="7488" w:type="dxa"/>
+            <w:tcBorders>
+              <w:top w:val="single" w:sz="4" w:space="0" w:color="auto"/>
+              <w:left w:val="single" w:sz="4" w:space="0" w:color="auto"/>
+              <w:bottom w:val="single" w:sz="4" w:space="0" w:color="auto"/>
+              <w:right w:val="single" w:sz="4" w:space="0" w:color="auto"/>
+            </w:tcBorders>
+            <w:hideMark/>
+          </w:tcPr>
+          <w:p>
+            <w:r>
+              <w:t>User</w:t>
+            </w:r>
+          </w:p>
+        </w:tc>
+      </w:tr>
+      <w:tr>
+        <w:tc>
+          <w:tcPr>
+            <w:tcW w:w="2088" w:type="dxa"/>
+            <w:tcBorders>
+              <w:top w:val="single" w:sz="4" w:space="0" w:color="auto"/>
+              <w:left w:val="single" w:sz="4" w:space="0" w:color="auto"/>
+              <w:bottom w:val="single" w:sz="4" w:space="0" w:color="auto"/>
+              <w:right w:val="single" w:sz="4" w:space="0" w:color="auto"/>
+            </w:tcBorders>
+            <w:hideMark/>
+          </w:tcPr>
+          <w:p>
+            <w:r>
+              <w:t>Basic Flow</w:t>
+            </w:r>
+          </w:p>
+        </w:tc>
+        <w:tc>
+          <w:tcPr>
+            <w:tcW w:w="7488" w:type="dxa"/>
+            <w:tcBorders>
+              <w:top w:val="single" w:sz="4" w:space="0" w:color="auto"/>
+              <w:left w:val="single" w:sz="4" w:space="0" w:color="auto"/>
+              <w:bottom w:val="single" w:sz="4" w:space="0" w:color="auto"/>
+              <w:right w:val="single" w:sz="4" w:space="0" w:color="auto"/>
+            </w:tcBorders>
+            <w:hideMark/>
+          </w:tcPr>
+          <w:p>
+            <w:pPr>
+              <w:pStyle w:val="ListParagraph"/>
+              <w:numPr>
+                <w:ilvl w:val="0"/>
+                <w:numId w:val="47"/>
+              </w:numPr>
+              <w:spacing w:after="0" w:line="240" w:lineRule="auto"/>
+            </w:pPr>
+            <w:r>
+              <w:t>User taps on the sleeping icon on the bottom navigation bar</w:t>
+            </w:r>
+          </w:p>
+          <w:p>
+            <w:pPr>
+              <w:pStyle w:val="ListParagraph"/>
+              <w:numPr>
+                <w:ilvl w:val="0"/>
+                <w:numId w:val="47"/>
+              </w:numPr>
+              <w:spacing w:after="0" w:line="240" w:lineRule="auto"/>
+            </w:pPr>
+            <w:r>
+              <w:t>User tap on one of the sleeping method box</w:t>
+            </w:r>
+          </w:p>
+          <w:p>
+            <w:pPr>
+              <w:pStyle w:val="ListParagraph"/>
+              <w:numPr>
+                <w:ilvl w:val="0"/>
+                <w:numId w:val="47"/>
+              </w:numPr>
+              <w:spacing w:after="0" w:line="240" w:lineRule="auto"/>
+            </w:pPr>
+            <w:r>
+              <w:t>User presses start button</w:t>
+            </w:r>
+          </w:p>
+        </w:tc>
+      </w:tr>
+      <w:tr>
+        <w:tc>
+          <w:tcPr>
+            <w:tcW w:w="2088" w:type="dxa"/>
+            <w:tcBorders>
+              <w:top w:val="single" w:sz="4" w:space="0" w:color="auto"/>
+              <w:left w:val="single" w:sz="4" w:space="0" w:color="auto"/>
+              <w:bottom w:val="single" w:sz="4" w:space="0" w:color="auto"/>
+              <w:right w:val="single" w:sz="4" w:space="0" w:color="auto"/>
+            </w:tcBorders>
+            <w:hideMark/>
+          </w:tcPr>
+          <w:p>
+            <w:r>
+              <w:t>Alternative Flows</w:t>
+            </w:r>
+          </w:p>
+        </w:tc>
+        <w:tc>
+          <w:tcPr>
+            <w:tcW w:w="7488" w:type="dxa"/>
+            <w:tcBorders>
+              <w:top w:val="single" w:sz="4" w:space="0" w:color="auto"/>
+              <w:left w:val="single" w:sz="4" w:space="0" w:color="auto"/>
+              <w:bottom w:val="single" w:sz="4" w:space="0" w:color="auto"/>
+              <w:right w:val="single" w:sz="4" w:space="0" w:color="auto"/>
+            </w:tcBorders>
+            <w:hideMark/>
+          </w:tcPr>
+          <w:p>
+            <w:pPr>
+              <w:pStyle w:val="ListParagraph"/>
+              <w:numPr>
+                <w:ilvl w:val="0"/>
+                <w:numId w:val="48"/>
+              </w:numPr>
+              <w:spacing w:line="240" w:lineRule="auto"/>
+            </w:pPr>
+            <w:r>
+              <w:t>User choose</w:t>
+            </w:r>
+            <w:r>
+              <w:t>s</w:t>
+            </w:r>
+            <w:r>
+              <w:t xml:space="preserve"> </w:t>
+            </w:r>
+            <w:r>
+              <w:t>sleeping music method</w:t>
+            </w:r>
+          </w:p>
+          <w:p>
+            <w:pPr>
+              <w:pStyle w:val="ListParagraph"/>
+              <w:numPr>
+                <w:ilvl w:val="1"/>
+                <w:numId w:val="48"/>
+              </w:numPr>
+              <w:spacing w:line="240" w:lineRule="auto"/>
+            </w:pPr>
+            <w:r>
+              <w:t>Music list appears on screen</w:t>
+            </w:r>
+          </w:p>
+          <w:p>
+            <w:pPr>
+              <w:pStyle w:val="ListParagraph"/>
+              <w:numPr>
+                <w:ilvl w:val="1"/>
+                <w:numId w:val="48"/>
+              </w:numPr>
+              <w:spacing w:line="240" w:lineRule="auto"/>
+            </w:pPr>
+            <w:r>
+              <w:t>User selects a song</w:t>
+            </w:r>
+          </w:p>
+          <w:p>
+            <w:pPr>
+              <w:pStyle w:val="ListParagraph"/>
+              <w:numPr>
+                <w:ilvl w:val="1"/>
+                <w:numId w:val="48"/>
+              </w:numPr>
+              <w:spacing w:line="240" w:lineRule="auto"/>
+            </w:pPr>
+            <w:r>
+              <w:t>User presses OK</w:t>
+            </w:r>
+          </w:p>
+        </w:tc>
+      </w:tr>
+      <w:tr>
+        <w:tc>
+          <w:tcPr>
+            <w:tcW w:w="2088" w:type="dxa"/>
+            <w:tcBorders>
+              <w:top w:val="single" w:sz="4" w:space="0" w:color="auto"/>
+              <w:left w:val="single" w:sz="4" w:space="0" w:color="auto"/>
+              <w:bottom w:val="single" w:sz="4" w:space="0" w:color="auto"/>
+              <w:right w:val="single" w:sz="4" w:space="0" w:color="auto"/>
+            </w:tcBorders>
+            <w:hideMark/>
+          </w:tcPr>
+          <w:p>
+            <w:r>
+              <w:t>Pre-conditions</w:t>
+            </w:r>
+          </w:p>
+        </w:tc>
+        <w:tc>
+          <w:tcPr>
+            <w:tcW w:w="7488" w:type="dxa"/>
+            <w:tcBorders>
+              <w:top w:val="single" w:sz="4" w:space="0" w:color="auto"/>
+              <w:left w:val="single" w:sz="4" w:space="0" w:color="auto"/>
+              <w:bottom w:val="single" w:sz="4" w:space="0" w:color="auto"/>
+              <w:right w:val="single" w:sz="4" w:space="0" w:color="auto"/>
+            </w:tcBorders>
+            <w:hideMark/>
+          </w:tcPr>
+          <w:p>
+            <w:r>
+              <w:t>User is on any activity</w:t>
+            </w:r>
+          </w:p>
+        </w:tc>
+      </w:tr>
+      <w:tr>
+        <w:tc>
+          <w:tcPr>
+            <w:tcW w:w="2088" w:type="dxa"/>
+            <w:tcBorders>
+              <w:top w:val="single" w:sz="4" w:space="0" w:color="auto"/>
+              <w:left w:val="single" w:sz="4" w:space="0" w:color="auto"/>
+              <w:bottom w:val="single" w:sz="4" w:space="0" w:color="auto"/>
+              <w:right w:val="single" w:sz="4" w:space="0" w:color="auto"/>
+            </w:tcBorders>
+            <w:hideMark/>
+          </w:tcPr>
+          <w:p>
+            <w:r>
+              <w:t>Post-conditions</w:t>
+            </w:r>
+          </w:p>
+        </w:tc>
+        <w:tc>
+          <w:tcPr>
+            <w:tcW w:w="7488" w:type="dxa"/>
+            <w:tcBorders>
+              <w:top w:val="single" w:sz="4" w:space="0" w:color="auto"/>
+              <w:left w:val="single" w:sz="4" w:space="0" w:color="auto"/>
+              <w:bottom w:val="single" w:sz="4" w:space="0" w:color="auto"/>
+              <w:right w:val="single" w:sz="4" w:space="0" w:color="auto"/>
+            </w:tcBorders>
+            <w:hideMark/>
+          </w:tcPr>
+          <w:p>
+            <w:r>
+              <w:t xml:space="preserve">The user </w:t>
+            </w:r>
+            <w:r>
+              <w:t>successfully activate an sleeping method</w:t>
+            </w:r>
+          </w:p>
+        </w:tc>
+      </w:tr>
+    </w:tbl>
+    <w:p/>
+    <w:p>
+      <w:pPr>
+        <w:pStyle w:val="Heading2"/>
+        <w:numPr>
+          <w:ilvl w:val="1"/>
+          <w:numId w:val="29"/>
+        </w:numPr>
+      </w:pPr>
+      <w:r>
+        <w:t xml:space="preserve">Use-case: </w:t>
+      </w:r>
+      <w:r>
+        <w:t>Share history</w:t>
+      </w:r>
+    </w:p>
+    <w:tbl>
+      <w:tblPr>
+        <w:tblStyle w:val="TableGrid"/>
+        <w:tblW w:w="0" w:type="auto"/>
+        <w:tblLook w:val="04A0" w:firstRow="1" w:lastRow="0" w:firstColumn="1" w:lastColumn="0" w:noHBand="0" w:noVBand="1"/>
+      </w:tblPr>
+      <w:tblGrid>
+        <w:gridCol w:w="2088"/>
+        <w:gridCol w:w="7488"/>
+      </w:tblGrid>
+      <w:tr>
+        <w:tc>
+          <w:tcPr>
+            <w:tcW w:w="2088" w:type="dxa"/>
+            <w:tcBorders>
+              <w:top w:val="single" w:sz="4" w:space="0" w:color="auto"/>
+              <w:left w:val="single" w:sz="4" w:space="0" w:color="auto"/>
+              <w:bottom w:val="single" w:sz="4" w:space="0" w:color="auto"/>
+              <w:right w:val="single" w:sz="4" w:space="0" w:color="auto"/>
+            </w:tcBorders>
+            <w:hideMark/>
+          </w:tcPr>
+          <w:p>
+            <w:r>
+              <w:t>Use case Name</w:t>
+            </w:r>
+          </w:p>
+        </w:tc>
+        <w:tc>
+          <w:tcPr>
+            <w:tcW w:w="7488" w:type="dxa"/>
+            <w:tcBorders>
+              <w:top w:val="single" w:sz="4" w:space="0" w:color="auto"/>
+              <w:left w:val="single" w:sz="4" w:space="0" w:color="auto"/>
+              <w:bottom w:val="single" w:sz="4" w:space="0" w:color="auto"/>
+              <w:right w:val="single" w:sz="4" w:space="0" w:color="auto"/>
+            </w:tcBorders>
+            <w:hideMark/>
+          </w:tcPr>
+          <w:p>
+            <w:r>
+              <w:t>Share history</w:t>
+            </w:r>
+          </w:p>
+        </w:tc>
+      </w:tr>
+      <w:tr>
+        <w:tc>
+          <w:tcPr>
+            <w:tcW w:w="2088" w:type="dxa"/>
+            <w:tcBorders>
+              <w:top w:val="single" w:sz="4" w:space="0" w:color="auto"/>
+              <w:left w:val="single" w:sz="4" w:space="0" w:color="auto"/>
+              <w:bottom w:val="single" w:sz="4" w:space="0" w:color="auto"/>
+              <w:right w:val="single" w:sz="4" w:space="0" w:color="auto"/>
+            </w:tcBorders>
+            <w:hideMark/>
+          </w:tcPr>
+          <w:p>
+            <w:r>
+              <w:t>Brief description</w:t>
+            </w:r>
+          </w:p>
+        </w:tc>
+        <w:tc>
+          <w:tcPr>
+            <w:tcW w:w="7488" w:type="dxa"/>
+            <w:tcBorders>
+              <w:top w:val="single" w:sz="4" w:space="0" w:color="auto"/>
+              <w:left w:val="single" w:sz="4" w:space="0" w:color="auto"/>
+              <w:bottom w:val="single" w:sz="4" w:space="0" w:color="auto"/>
+              <w:right w:val="single" w:sz="4" w:space="0" w:color="auto"/>
+            </w:tcBorders>
+            <w:hideMark/>
+          </w:tcPr>
+          <w:p>
+            <w:r>
+              <w:t xml:space="preserve">This use case describes how the </w:t>
+            </w:r>
+            <w:r>
+              <w:t>user can view and share their sleeping statistics</w:t>
+            </w:r>
+          </w:p>
+        </w:tc>
+      </w:tr>
+      <w:tr>
+        <w:tc>
+          <w:tcPr>
+            <w:tcW w:w="2088" w:type="dxa"/>
+            <w:tcBorders>
+              <w:top w:val="single" w:sz="4" w:space="0" w:color="auto"/>
+              <w:left w:val="single" w:sz="4" w:space="0" w:color="auto"/>
+              <w:bottom w:val="single" w:sz="4" w:space="0" w:color="auto"/>
+              <w:right w:val="single" w:sz="4" w:space="0" w:color="auto"/>
+            </w:tcBorders>
+            <w:hideMark/>
+          </w:tcPr>
+          <w:p>
+            <w:r>
+              <w:t>Actors</w:t>
+            </w:r>
+          </w:p>
+        </w:tc>
+        <w:tc>
+          <w:tcPr>
+            <w:tcW w:w="7488" w:type="dxa"/>
+            <w:tcBorders>
+              <w:top w:val="single" w:sz="4" w:space="0" w:color="auto"/>
+              <w:left w:val="single" w:sz="4" w:space="0" w:color="auto"/>
+              <w:bottom w:val="single" w:sz="4" w:space="0" w:color="auto"/>
+              <w:right w:val="single" w:sz="4" w:space="0" w:color="auto"/>
+            </w:tcBorders>
+            <w:hideMark/>
+          </w:tcPr>
+          <w:p>
+            <w:r>
+              <w:t>User</w:t>
+            </w:r>
+          </w:p>
+        </w:tc>
+      </w:tr>
+      <w:tr>
+        <w:tc>
+          <w:tcPr>
+            <w:tcW w:w="2088" w:type="dxa"/>
+            <w:tcBorders>
+              <w:top w:val="single" w:sz="4" w:space="0" w:color="auto"/>
+              <w:left w:val="single" w:sz="4" w:space="0" w:color="auto"/>
+              <w:bottom w:val="single" w:sz="4" w:space="0" w:color="auto"/>
+              <w:right w:val="single" w:sz="4" w:space="0" w:color="auto"/>
+            </w:tcBorders>
+            <w:hideMark/>
+          </w:tcPr>
+          <w:p>
+            <w:r>
+              <w:t>Basic Flow</w:t>
+            </w:r>
+          </w:p>
+        </w:tc>
+        <w:tc>
+          <w:tcPr>
+            <w:tcW w:w="7488" w:type="dxa"/>
+            <w:tcBorders>
+              <w:top w:val="single" w:sz="4" w:space="0" w:color="auto"/>
+              <w:left w:val="single" w:sz="4" w:space="0" w:color="auto"/>
+              <w:bottom w:val="single" w:sz="4" w:space="0" w:color="auto"/>
+              <w:right w:val="single" w:sz="4" w:space="0" w:color="auto"/>
+            </w:tcBorders>
+            <w:hideMark/>
+          </w:tcPr>
+          <w:p>
+            <w:pPr>
+              <w:pStyle w:val="ListParagraph"/>
+              <w:numPr>
+                <w:ilvl w:val="0"/>
+                <w:numId w:val="49"/>
+              </w:numPr>
+              <w:spacing w:after="0" w:line="240" w:lineRule="auto"/>
+            </w:pPr>
+            <w:r>
+              <w:t>User taps on Statistics tab on bottom navigation bar</w:t>
+            </w:r>
+          </w:p>
+          <w:p>
+            <w:pPr>
+              <w:pStyle w:val="ListParagraph"/>
+              <w:numPr>
+                <w:ilvl w:val="0"/>
+                <w:numId w:val="49"/>
+              </w:numPr>
+              <w:spacing w:after="0" w:line="240" w:lineRule="auto"/>
+            </w:pPr>
+            <w:r>
+              <w:t>Statistics activity shows up</w:t>
+            </w:r>
+          </w:p>
+          <w:p>
+            <w:pPr>
+              <w:pStyle w:val="ListParagraph"/>
+              <w:numPr>
+                <w:ilvl w:val="0"/>
+                <w:numId w:val="49"/>
+              </w:numPr>
+              <w:spacing w:after="0" w:line="240" w:lineRule="auto"/>
+            </w:pPr>
+            <w:r>
+              <w:t>User taps on share button in the menu bar</w:t>
+            </w:r>
+          </w:p>
+          <w:p>
+            <w:pPr>
+              <w:pStyle w:val="ListParagraph"/>
+              <w:numPr>
+                <w:ilvl w:val="0"/>
+                <w:numId w:val="49"/>
+              </w:numPr>
+              <w:spacing w:after="0" w:line="240" w:lineRule="auto"/>
+            </w:pPr>
+            <w:r>
+              <w:t>User choose a mean of sharing</w:t>
+            </w:r>
+          </w:p>
+          <w:p>
+            <w:pPr>
+              <w:pStyle w:val="ListParagraph"/>
+              <w:numPr>
+                <w:ilvl w:val="0"/>
+                <w:numId w:val="49"/>
+              </w:numPr>
+              <w:spacing w:after="0" w:line="240" w:lineRule="auto"/>
+            </w:pPr>
+            <w:r>
+              <w:t>App sends a link to selected service</w:t>
+            </w:r>
+          </w:p>
+          <w:p>
+            <w:pPr>
+              <w:pStyle w:val="ListParagraph"/>
+              <w:numPr>
+                <w:ilvl w:val="0"/>
+                <w:numId w:val="49"/>
+              </w:numPr>
+              <w:spacing w:after="0" w:line="240" w:lineRule="auto"/>
+            </w:pPr>
+            <w:r>
+              <w:t>User continues on sharing service</w:t>
+            </w:r>
+          </w:p>
+          <w:p>
+            <w:pPr>
+              <w:pStyle w:val="ListParagraph"/>
+              <w:numPr>
+                <w:ilvl w:val="0"/>
+                <w:numId w:val="49"/>
+              </w:numPr>
+              <w:spacing w:after="0" w:line="240" w:lineRule="auto"/>
+            </w:pPr>
+            <w:r>
+              <w:t>User returns from sharing service</w:t>
+            </w:r>
+          </w:p>
+          <w:p>
+            <w:pPr>
+              <w:pStyle w:val="ListParagraph"/>
+              <w:numPr>
+                <w:ilvl w:val="0"/>
+                <w:numId w:val="49"/>
+              </w:numPr>
+              <w:spacing w:after="0" w:line="240" w:lineRule="auto"/>
+            </w:pPr>
+            <w:r>
+              <w:t>Application displays statistics activity</w:t>
+            </w:r>
           </w:p>
         </w:tc>
       </w:tr>
@@ -1197,7 +2700,10 @@
           </w:tcPr>
           <w:p>
             <w:r>
-              <w:t>User have not added new alarm.</w:t>
+              <w:t xml:space="preserve">User </w:t>
+            </w:r>
+            <w:r>
+              <w:t>has been using the app for at least a week</w:t>
             </w:r>
           </w:p>
         </w:tc>
@@ -1233,12 +2739,15 @@
           </w:tcPr>
           <w:p>
             <w:r>
-              <w:t>The user create new alarm successfully.</w:t>
-            </w:r>
+              <w:t>User successfully shares their statistics</w:t>
+            </w:r>
+            <w:bookmarkStart w:id="3" w:name="_GoBack"/>
+            <w:bookmarkEnd w:id="3"/>
           </w:p>
         </w:tc>
       </w:tr>
     </w:tbl>
+    <w:p/>
     <w:p/>
     <w:sectPr>
       <w:headerReference w:type="default" r:id="rId9"/>
@@ -1355,21 +2864,11 @@
           <w:r>
             <w:fldChar w:fldCharType="end"/>
           </w:r>
-          <w:r>
-            <w:fldChar w:fldCharType="begin"/>
-          </w:r>
-          <w:r>
-            <w:instrText xml:space="preserve"> DOCPROPERTY "Company"  \* MERGEFORMAT </w:instrText>
-          </w:r>
-          <w:r>
-            <w:fldChar w:fldCharType="separate"/>
-          </w:r>
-          <w:r>
-            <w:t>&lt;Company Name&gt;</w:t>
-          </w:r>
-          <w:r>
-            <w:fldChar w:fldCharType="end"/>
-          </w:r>
+          <w:fldSimple w:instr=" DOCPROPERTY &quot;Company&quot;  \* MERGEFORMAT ">
+            <w:r>
+              <w:t>&lt;Company Name&gt;</w:t>
+            </w:r>
+          </w:fldSimple>
           <w:r>
             <w:t xml:space="preserve">, </w:t>
           </w:r>
@@ -1600,27 +3099,17 @@
           <w:tcW w:w="6379" w:type="dxa"/>
         </w:tcPr>
         <w:p>
-          <w:r>
-            <w:fldChar w:fldCharType="begin"/>
-          </w:r>
-          <w:r>
-            <w:instrText xml:space="preserve">title  \* Mergeformat </w:instrText>
-          </w:r>
-          <w:r>
-            <w:fldChar w:fldCharType="separate"/>
-          </w:r>
-          <w:r>
-            <w:t>Use-Ca</w:t>
-          </w:r>
-          <w:r>
-            <w:t>se Specification: &lt;Sleeping Beauty</w:t>
-          </w:r>
-          <w:r>
-            <w:t>&gt;</w:t>
-          </w:r>
-          <w:r>
-            <w:fldChar w:fldCharType="end"/>
-          </w:r>
+          <w:fldSimple w:instr="title  \* Mergeformat ">
+            <w:r>
+              <w:t>Use-Ca</w:t>
+            </w:r>
+            <w:r>
+              <w:t>se Specification: &lt;Sleeping Beauty</w:t>
+            </w:r>
+            <w:r>
+              <w:t>&gt;</w:t>
+            </w:r>
+          </w:fldSimple>
         </w:p>
       </w:tc>
       <w:tc>
@@ -1882,6 +3371,95 @@
     </w:lvl>
   </w:abstractNum>
   <w:abstractNum w:abstractNumId="4" w15:restartNumberingAfterBreak="0">
+    <w:nsid w:val="03CC4C56"/>
+    <w:multiLevelType w:val="hybridMultilevel"/>
+    <w:tmpl w:val="911A2A3C"/>
+    <w:lvl w:ilvl="0" w:tplc="722A1100">
+      <w:start w:val="1"/>
+      <w:numFmt w:val="decimal"/>
+      <w:lvlText w:val="%1."/>
+      <w:lvlJc w:val="left"/>
+      <w:pPr>
+        <w:ind w:left="360" w:hanging="360"/>
+      </w:pPr>
+      <w:rPr>
+        <w:rFonts w:hint="default"/>
+      </w:rPr>
+    </w:lvl>
+    <w:lvl w:ilvl="1" w:tplc="04090019">
+      <w:start w:val="1"/>
+      <w:numFmt w:val="lowerLetter"/>
+      <w:lvlText w:val="%2."/>
+      <w:lvlJc w:val="left"/>
+      <w:pPr>
+        <w:ind w:left="1440" w:hanging="360"/>
+      </w:pPr>
+    </w:lvl>
+    <w:lvl w:ilvl="2" w:tplc="0409001B" w:tentative="1">
+      <w:start w:val="1"/>
+      <w:numFmt w:val="lowerRoman"/>
+      <w:lvlText w:val="%3."/>
+      <w:lvlJc w:val="right"/>
+      <w:pPr>
+        <w:ind w:left="2160" w:hanging="180"/>
+      </w:pPr>
+    </w:lvl>
+    <w:lvl w:ilvl="3" w:tplc="0409000F" w:tentative="1">
+      <w:start w:val="1"/>
+      <w:numFmt w:val="decimal"/>
+      <w:lvlText w:val="%4."/>
+      <w:lvlJc w:val="left"/>
+      <w:pPr>
+        <w:ind w:left="2880" w:hanging="360"/>
+      </w:pPr>
+    </w:lvl>
+    <w:lvl w:ilvl="4" w:tplc="04090019" w:tentative="1">
+      <w:start w:val="1"/>
+      <w:numFmt w:val="lowerLetter"/>
+      <w:lvlText w:val="%5."/>
+      <w:lvlJc w:val="left"/>
+      <w:pPr>
+        <w:ind w:left="3600" w:hanging="360"/>
+      </w:pPr>
+    </w:lvl>
+    <w:lvl w:ilvl="5" w:tplc="0409001B" w:tentative="1">
+      <w:start w:val="1"/>
+      <w:numFmt w:val="lowerRoman"/>
+      <w:lvlText w:val="%6."/>
+      <w:lvlJc w:val="right"/>
+      <w:pPr>
+        <w:ind w:left="4320" w:hanging="180"/>
+      </w:pPr>
+    </w:lvl>
+    <w:lvl w:ilvl="6" w:tplc="0409000F" w:tentative="1">
+      <w:start w:val="1"/>
+      <w:numFmt w:val="decimal"/>
+      <w:lvlText w:val="%7."/>
+      <w:lvlJc w:val="left"/>
+      <w:pPr>
+        <w:ind w:left="5040" w:hanging="360"/>
+      </w:pPr>
+    </w:lvl>
+    <w:lvl w:ilvl="7" w:tplc="04090019" w:tentative="1">
+      <w:start w:val="1"/>
+      <w:numFmt w:val="lowerLetter"/>
+      <w:lvlText w:val="%8."/>
+      <w:lvlJc w:val="left"/>
+      <w:pPr>
+        <w:ind w:left="5760" w:hanging="360"/>
+      </w:pPr>
+    </w:lvl>
+    <w:lvl w:ilvl="8" w:tplc="0409001B" w:tentative="1">
+      <w:start w:val="1"/>
+      <w:numFmt w:val="lowerRoman"/>
+      <w:lvlText w:val="%9."/>
+      <w:lvlJc w:val="right"/>
+      <w:pPr>
+        <w:ind w:left="6480" w:hanging="180"/>
+      </w:pPr>
+    </w:lvl>
+  </w:abstractNum>
+  <w:abstractNum w:abstractNumId="5" w15:restartNumberingAfterBreak="0">
     <w:nsid w:val="0A117094"/>
     <w:multiLevelType w:val="singleLevel"/>
     <w:tmpl w:val="04090001"/>
@@ -1901,7 +3479,7 @@
       </w:rPr>
     </w:lvl>
   </w:abstractNum>
-  <w:abstractNum w:abstractNumId="5" w15:restartNumberingAfterBreak="0">
+  <w:abstractNum w:abstractNumId="6" w15:restartNumberingAfterBreak="0">
     <w:nsid w:val="13235C4E"/>
     <w:multiLevelType w:val="hybridMultilevel"/>
     <w:tmpl w:val="35CA0E72"/>
@@ -2014,7 +3592,7 @@
       </w:rPr>
     </w:lvl>
   </w:abstractNum>
-  <w:abstractNum w:abstractNumId="6" w15:restartNumberingAfterBreak="0">
+  <w:abstractNum w:abstractNumId="7" w15:restartNumberingAfterBreak="0">
     <w:nsid w:val="17CB6DC4"/>
     <w:multiLevelType w:val="singleLevel"/>
     <w:tmpl w:val="04090001"/>
@@ -2034,7 +3612,96 @@
       </w:rPr>
     </w:lvl>
   </w:abstractNum>
-  <w:abstractNum w:abstractNumId="7" w15:restartNumberingAfterBreak="0">
+  <w:abstractNum w:abstractNumId="8" w15:restartNumberingAfterBreak="0">
+    <w:nsid w:val="194F1A35"/>
+    <w:multiLevelType w:val="hybridMultilevel"/>
+    <w:tmpl w:val="2F46032C"/>
+    <w:lvl w:ilvl="0" w:tplc="0E90055A">
+      <w:start w:val="1"/>
+      <w:numFmt w:val="decimal"/>
+      <w:lvlText w:val="%1."/>
+      <w:lvlJc w:val="left"/>
+      <w:pPr>
+        <w:ind w:left="360" w:hanging="360"/>
+      </w:pPr>
+      <w:rPr>
+        <w:rFonts w:hint="default"/>
+      </w:rPr>
+    </w:lvl>
+    <w:lvl w:ilvl="1" w:tplc="04090019" w:tentative="1">
+      <w:start w:val="1"/>
+      <w:numFmt w:val="lowerLetter"/>
+      <w:lvlText w:val="%2."/>
+      <w:lvlJc w:val="left"/>
+      <w:pPr>
+        <w:ind w:left="720" w:hanging="360"/>
+      </w:pPr>
+    </w:lvl>
+    <w:lvl w:ilvl="2" w:tplc="0409001B" w:tentative="1">
+      <w:start w:val="1"/>
+      <w:numFmt w:val="lowerRoman"/>
+      <w:lvlText w:val="%3."/>
+      <w:lvlJc w:val="right"/>
+      <w:pPr>
+        <w:ind w:left="1440" w:hanging="180"/>
+      </w:pPr>
+    </w:lvl>
+    <w:lvl w:ilvl="3" w:tplc="0409000F" w:tentative="1">
+      <w:start w:val="1"/>
+      <w:numFmt w:val="decimal"/>
+      <w:lvlText w:val="%4."/>
+      <w:lvlJc w:val="left"/>
+      <w:pPr>
+        <w:ind w:left="2160" w:hanging="360"/>
+      </w:pPr>
+    </w:lvl>
+    <w:lvl w:ilvl="4" w:tplc="04090019" w:tentative="1">
+      <w:start w:val="1"/>
+      <w:numFmt w:val="lowerLetter"/>
+      <w:lvlText w:val="%5."/>
+      <w:lvlJc w:val="left"/>
+      <w:pPr>
+        <w:ind w:left="2880" w:hanging="360"/>
+      </w:pPr>
+    </w:lvl>
+    <w:lvl w:ilvl="5" w:tplc="0409001B" w:tentative="1">
+      <w:start w:val="1"/>
+      <w:numFmt w:val="lowerRoman"/>
+      <w:lvlText w:val="%6."/>
+      <w:lvlJc w:val="right"/>
+      <w:pPr>
+        <w:ind w:left="3600" w:hanging="180"/>
+      </w:pPr>
+    </w:lvl>
+    <w:lvl w:ilvl="6" w:tplc="0409000F" w:tentative="1">
+      <w:start w:val="1"/>
+      <w:numFmt w:val="decimal"/>
+      <w:lvlText w:val="%7."/>
+      <w:lvlJc w:val="left"/>
+      <w:pPr>
+        <w:ind w:left="4320" w:hanging="360"/>
+      </w:pPr>
+    </w:lvl>
+    <w:lvl w:ilvl="7" w:tplc="04090019" w:tentative="1">
+      <w:start w:val="1"/>
+      <w:numFmt w:val="lowerLetter"/>
+      <w:lvlText w:val="%8."/>
+      <w:lvlJc w:val="left"/>
+      <w:pPr>
+        <w:ind w:left="5040" w:hanging="360"/>
+      </w:pPr>
+    </w:lvl>
+    <w:lvl w:ilvl="8" w:tplc="0409001B" w:tentative="1">
+      <w:start w:val="1"/>
+      <w:numFmt w:val="lowerRoman"/>
+      <w:lvlText w:val="%9."/>
+      <w:lvlJc w:val="right"/>
+      <w:pPr>
+        <w:ind w:left="5760" w:hanging="180"/>
+      </w:pPr>
+    </w:lvl>
+  </w:abstractNum>
+  <w:abstractNum w:abstractNumId="9" w15:restartNumberingAfterBreak="0">
     <w:nsid w:val="1A2252E8"/>
     <w:multiLevelType w:val="hybridMultilevel"/>
     <w:tmpl w:val="26388570"/>
@@ -2123,7 +3790,7 @@
       </w:pPr>
     </w:lvl>
   </w:abstractNum>
-  <w:abstractNum w:abstractNumId="8" w15:restartNumberingAfterBreak="0">
+  <w:abstractNum w:abstractNumId="10" w15:restartNumberingAfterBreak="0">
     <w:nsid w:val="1DC6734A"/>
     <w:multiLevelType w:val="hybridMultilevel"/>
     <w:tmpl w:val="35CA0E72"/>
@@ -2236,7 +3903,7 @@
       </w:rPr>
     </w:lvl>
   </w:abstractNum>
-  <w:abstractNum w:abstractNumId="9" w15:restartNumberingAfterBreak="0">
+  <w:abstractNum w:abstractNumId="11" w15:restartNumberingAfterBreak="0">
     <w:nsid w:val="22443AC4"/>
     <w:multiLevelType w:val="singleLevel"/>
     <w:tmpl w:val="04090001"/>
@@ -2256,7 +3923,7 @@
       </w:rPr>
     </w:lvl>
   </w:abstractNum>
-  <w:abstractNum w:abstractNumId="10" w15:restartNumberingAfterBreak="0">
+  <w:abstractNum w:abstractNumId="12" w15:restartNumberingAfterBreak="0">
     <w:nsid w:val="24C971D9"/>
     <w:multiLevelType w:val="hybridMultilevel"/>
     <w:tmpl w:val="95543B90"/>
@@ -2369,7 +4036,7 @@
       </w:rPr>
     </w:lvl>
   </w:abstractNum>
-  <w:abstractNum w:abstractNumId="11" w15:restartNumberingAfterBreak="0">
+  <w:abstractNum w:abstractNumId="13" w15:restartNumberingAfterBreak="0">
     <w:nsid w:val="2D4B634E"/>
     <w:multiLevelType w:val="singleLevel"/>
     <w:tmpl w:val="04090001"/>
@@ -2389,7 +4056,7 @@
       </w:rPr>
     </w:lvl>
   </w:abstractNum>
-  <w:abstractNum w:abstractNumId="12" w15:restartNumberingAfterBreak="0">
+  <w:abstractNum w:abstractNumId="14" w15:restartNumberingAfterBreak="0">
     <w:nsid w:val="31DD2C45"/>
     <w:multiLevelType w:val="singleLevel"/>
     <w:tmpl w:val="04090001"/>
@@ -2409,7 +4076,7 @@
       </w:rPr>
     </w:lvl>
   </w:abstractNum>
-  <w:abstractNum w:abstractNumId="13" w15:restartNumberingAfterBreak="0">
+  <w:abstractNum w:abstractNumId="15" w15:restartNumberingAfterBreak="0">
     <w:nsid w:val="32982B51"/>
     <w:multiLevelType w:val="singleLevel"/>
     <w:tmpl w:val="04090001"/>
@@ -2429,7 +4096,7 @@
       </w:rPr>
     </w:lvl>
   </w:abstractNum>
-  <w:abstractNum w:abstractNumId="14" w15:restartNumberingAfterBreak="0">
+  <w:abstractNum w:abstractNumId="16" w15:restartNumberingAfterBreak="0">
     <w:nsid w:val="3375481C"/>
     <w:multiLevelType w:val="singleLevel"/>
     <w:tmpl w:val="E6747DA6"/>
@@ -2449,7 +4116,7 @@
       </w:rPr>
     </w:lvl>
   </w:abstractNum>
-  <w:abstractNum w:abstractNumId="15" w15:restartNumberingAfterBreak="0">
+  <w:abstractNum w:abstractNumId="17" w15:restartNumberingAfterBreak="0">
     <w:nsid w:val="362608E7"/>
     <w:multiLevelType w:val="hybridMultilevel"/>
     <w:tmpl w:val="35CA0E72"/>
@@ -2562,7 +4229,7 @@
       </w:rPr>
     </w:lvl>
   </w:abstractNum>
-  <w:abstractNum w:abstractNumId="16" w15:restartNumberingAfterBreak="0">
+  <w:abstractNum w:abstractNumId="18" w15:restartNumberingAfterBreak="0">
     <w:nsid w:val="369A64FE"/>
     <w:multiLevelType w:val="hybridMultilevel"/>
     <w:tmpl w:val="35CA0E72"/>
@@ -2675,7 +4342,7 @@
       </w:rPr>
     </w:lvl>
   </w:abstractNum>
-  <w:abstractNum w:abstractNumId="17" w15:restartNumberingAfterBreak="0">
+  <w:abstractNum w:abstractNumId="19" w15:restartNumberingAfterBreak="0">
     <w:nsid w:val="369D5471"/>
     <w:multiLevelType w:val="singleLevel"/>
     <w:tmpl w:val="04090001"/>
@@ -2695,7 +4362,96 @@
       </w:rPr>
     </w:lvl>
   </w:abstractNum>
-  <w:abstractNum w:abstractNumId="18" w15:restartNumberingAfterBreak="0">
+  <w:abstractNum w:abstractNumId="20" w15:restartNumberingAfterBreak="0">
+    <w:nsid w:val="37F55E99"/>
+    <w:multiLevelType w:val="hybridMultilevel"/>
+    <w:tmpl w:val="9F841B64"/>
+    <w:lvl w:ilvl="0" w:tplc="A84CFA4A">
+      <w:start w:val="1"/>
+      <w:numFmt w:val="decimal"/>
+      <w:lvlText w:val="%1."/>
+      <w:lvlJc w:val="left"/>
+      <w:pPr>
+        <w:ind w:left="360" w:hanging="360"/>
+      </w:pPr>
+      <w:rPr>
+        <w:rFonts w:hint="default"/>
+      </w:rPr>
+    </w:lvl>
+    <w:lvl w:ilvl="1" w:tplc="04090019" w:tentative="1">
+      <w:start w:val="1"/>
+      <w:numFmt w:val="lowerLetter"/>
+      <w:lvlText w:val="%2."/>
+      <w:lvlJc w:val="left"/>
+      <w:pPr>
+        <w:ind w:left="1440" w:hanging="360"/>
+      </w:pPr>
+    </w:lvl>
+    <w:lvl w:ilvl="2" w:tplc="0409001B" w:tentative="1">
+      <w:start w:val="1"/>
+      <w:numFmt w:val="lowerRoman"/>
+      <w:lvlText w:val="%3."/>
+      <w:lvlJc w:val="right"/>
+      <w:pPr>
+        <w:ind w:left="2160" w:hanging="180"/>
+      </w:pPr>
+    </w:lvl>
+    <w:lvl w:ilvl="3" w:tplc="0409000F" w:tentative="1">
+      <w:start w:val="1"/>
+      <w:numFmt w:val="decimal"/>
+      <w:lvlText w:val="%4."/>
+      <w:lvlJc w:val="left"/>
+      <w:pPr>
+        <w:ind w:left="2880" w:hanging="360"/>
+      </w:pPr>
+    </w:lvl>
+    <w:lvl w:ilvl="4" w:tplc="04090019" w:tentative="1">
+      <w:start w:val="1"/>
+      <w:numFmt w:val="lowerLetter"/>
+      <w:lvlText w:val="%5."/>
+      <w:lvlJc w:val="left"/>
+      <w:pPr>
+        <w:ind w:left="3600" w:hanging="360"/>
+      </w:pPr>
+    </w:lvl>
+    <w:lvl w:ilvl="5" w:tplc="0409001B" w:tentative="1">
+      <w:start w:val="1"/>
+      <w:numFmt w:val="lowerRoman"/>
+      <w:lvlText w:val="%6."/>
+      <w:lvlJc w:val="right"/>
+      <w:pPr>
+        <w:ind w:left="4320" w:hanging="180"/>
+      </w:pPr>
+    </w:lvl>
+    <w:lvl w:ilvl="6" w:tplc="0409000F" w:tentative="1">
+      <w:start w:val="1"/>
+      <w:numFmt w:val="decimal"/>
+      <w:lvlText w:val="%7."/>
+      <w:lvlJc w:val="left"/>
+      <w:pPr>
+        <w:ind w:left="5040" w:hanging="360"/>
+      </w:pPr>
+    </w:lvl>
+    <w:lvl w:ilvl="7" w:tplc="04090019" w:tentative="1">
+      <w:start w:val="1"/>
+      <w:numFmt w:val="lowerLetter"/>
+      <w:lvlText w:val="%8."/>
+      <w:lvlJc w:val="left"/>
+      <w:pPr>
+        <w:ind w:left="5760" w:hanging="360"/>
+      </w:pPr>
+    </w:lvl>
+    <w:lvl w:ilvl="8" w:tplc="0409001B" w:tentative="1">
+      <w:start w:val="1"/>
+      <w:numFmt w:val="lowerRoman"/>
+      <w:lvlText w:val="%9."/>
+      <w:lvlJc w:val="right"/>
+      <w:pPr>
+        <w:ind w:left="6480" w:hanging="180"/>
+      </w:pPr>
+    </w:lvl>
+  </w:abstractNum>
+  <w:abstractNum w:abstractNumId="21" w15:restartNumberingAfterBreak="0">
     <w:nsid w:val="3837613D"/>
     <w:multiLevelType w:val="hybridMultilevel"/>
     <w:tmpl w:val="95543B90"/>
@@ -2808,7 +4564,96 @@
       </w:rPr>
     </w:lvl>
   </w:abstractNum>
-  <w:abstractNum w:abstractNumId="19" w15:restartNumberingAfterBreak="0">
+  <w:abstractNum w:abstractNumId="22" w15:restartNumberingAfterBreak="0">
+    <w:nsid w:val="40065DA9"/>
+    <w:multiLevelType w:val="hybridMultilevel"/>
+    <w:tmpl w:val="D0665BE6"/>
+    <w:lvl w:ilvl="0" w:tplc="722A1100">
+      <w:start w:val="1"/>
+      <w:numFmt w:val="decimal"/>
+      <w:lvlText w:val="%1."/>
+      <w:lvlJc w:val="left"/>
+      <w:pPr>
+        <w:ind w:left="360" w:hanging="360"/>
+      </w:pPr>
+      <w:rPr>
+        <w:rFonts w:hint="default"/>
+      </w:rPr>
+    </w:lvl>
+    <w:lvl w:ilvl="1" w:tplc="04090019" w:tentative="1">
+      <w:start w:val="1"/>
+      <w:numFmt w:val="lowerLetter"/>
+      <w:lvlText w:val="%2."/>
+      <w:lvlJc w:val="left"/>
+      <w:pPr>
+        <w:ind w:left="1440" w:hanging="360"/>
+      </w:pPr>
+    </w:lvl>
+    <w:lvl w:ilvl="2" w:tplc="0409001B" w:tentative="1">
+      <w:start w:val="1"/>
+      <w:numFmt w:val="lowerRoman"/>
+      <w:lvlText w:val="%3."/>
+      <w:lvlJc w:val="right"/>
+      <w:pPr>
+        <w:ind w:left="2160" w:hanging="180"/>
+      </w:pPr>
+    </w:lvl>
+    <w:lvl w:ilvl="3" w:tplc="0409000F" w:tentative="1">
+      <w:start w:val="1"/>
+      <w:numFmt w:val="decimal"/>
+      <w:lvlText w:val="%4."/>
+      <w:lvlJc w:val="left"/>
+      <w:pPr>
+        <w:ind w:left="2880" w:hanging="360"/>
+      </w:pPr>
+    </w:lvl>
+    <w:lvl w:ilvl="4" w:tplc="04090019" w:tentative="1">
+      <w:start w:val="1"/>
+      <w:numFmt w:val="lowerLetter"/>
+      <w:lvlText w:val="%5."/>
+      <w:lvlJc w:val="left"/>
+      <w:pPr>
+        <w:ind w:left="3600" w:hanging="360"/>
+      </w:pPr>
+    </w:lvl>
+    <w:lvl w:ilvl="5" w:tplc="0409001B" w:tentative="1">
+      <w:start w:val="1"/>
+      <w:numFmt w:val="lowerRoman"/>
+      <w:lvlText w:val="%6."/>
+      <w:lvlJc w:val="right"/>
+      <w:pPr>
+        <w:ind w:left="4320" w:hanging="180"/>
+      </w:pPr>
+    </w:lvl>
+    <w:lvl w:ilvl="6" w:tplc="0409000F" w:tentative="1">
+      <w:start w:val="1"/>
+      <w:numFmt w:val="decimal"/>
+      <w:lvlText w:val="%7."/>
+      <w:lvlJc w:val="left"/>
+      <w:pPr>
+        <w:ind w:left="5040" w:hanging="360"/>
+      </w:pPr>
+    </w:lvl>
+    <w:lvl w:ilvl="7" w:tplc="04090019" w:tentative="1">
+      <w:start w:val="1"/>
+      <w:numFmt w:val="lowerLetter"/>
+      <w:lvlText w:val="%8."/>
+      <w:lvlJc w:val="left"/>
+      <w:pPr>
+        <w:ind w:left="5760" w:hanging="360"/>
+      </w:pPr>
+    </w:lvl>
+    <w:lvl w:ilvl="8" w:tplc="0409001B" w:tentative="1">
+      <w:start w:val="1"/>
+      <w:numFmt w:val="lowerRoman"/>
+      <w:lvlText w:val="%9."/>
+      <w:lvlJc w:val="right"/>
+      <w:pPr>
+        <w:ind w:left="6480" w:hanging="180"/>
+      </w:pPr>
+    </w:lvl>
+  </w:abstractNum>
+  <w:abstractNum w:abstractNumId="23" w15:restartNumberingAfterBreak="0">
     <w:nsid w:val="426C6D46"/>
     <w:multiLevelType w:val="hybridMultilevel"/>
     <w:tmpl w:val="35CA0E72"/>
@@ -2921,7 +4766,7 @@
       </w:rPr>
     </w:lvl>
   </w:abstractNum>
-  <w:abstractNum w:abstractNumId="20" w15:restartNumberingAfterBreak="0">
+  <w:abstractNum w:abstractNumId="24" w15:restartNumberingAfterBreak="0">
     <w:nsid w:val="42B97F7B"/>
     <w:multiLevelType w:val="singleLevel"/>
     <w:tmpl w:val="04090001"/>
@@ -2941,7 +4786,7 @@
       </w:rPr>
     </w:lvl>
   </w:abstractNum>
-  <w:abstractNum w:abstractNumId="21" w15:restartNumberingAfterBreak="0">
+  <w:abstractNum w:abstractNumId="25" w15:restartNumberingAfterBreak="0">
     <w:nsid w:val="49E170D0"/>
     <w:multiLevelType w:val="singleLevel"/>
     <w:tmpl w:val="04090001"/>
@@ -2961,7 +4806,7 @@
       </w:rPr>
     </w:lvl>
   </w:abstractNum>
-  <w:abstractNum w:abstractNumId="22" w15:restartNumberingAfterBreak="0">
+  <w:abstractNum w:abstractNumId="26" w15:restartNumberingAfterBreak="0">
     <w:nsid w:val="4F64732B"/>
     <w:multiLevelType w:val="singleLevel"/>
     <w:tmpl w:val="04090001"/>
@@ -2981,7 +4826,7 @@
       </w:rPr>
     </w:lvl>
   </w:abstractNum>
-  <w:abstractNum w:abstractNumId="23" w15:restartNumberingAfterBreak="0">
+  <w:abstractNum w:abstractNumId="27" w15:restartNumberingAfterBreak="0">
     <w:nsid w:val="52DF734E"/>
     <w:multiLevelType w:val="singleLevel"/>
     <w:tmpl w:val="04090001"/>
@@ -3001,7 +4846,7 @@
       </w:rPr>
     </w:lvl>
   </w:abstractNum>
-  <w:abstractNum w:abstractNumId="24" w15:restartNumberingAfterBreak="0">
+  <w:abstractNum w:abstractNumId="28" w15:restartNumberingAfterBreak="0">
     <w:nsid w:val="593B6753"/>
     <w:multiLevelType w:val="hybridMultilevel"/>
     <w:tmpl w:val="35CA0E72"/>
@@ -3114,7 +4959,7 @@
       </w:rPr>
     </w:lvl>
   </w:abstractNum>
-  <w:abstractNum w:abstractNumId="25" w15:restartNumberingAfterBreak="0">
+  <w:abstractNum w:abstractNumId="29" w15:restartNumberingAfterBreak="0">
     <w:nsid w:val="5CC002E5"/>
     <w:multiLevelType w:val="hybridMultilevel"/>
     <w:tmpl w:val="95543B90"/>
@@ -3227,7 +5072,7 @@
       </w:rPr>
     </w:lvl>
   </w:abstractNum>
-  <w:abstractNum w:abstractNumId="26" w15:restartNumberingAfterBreak="0">
+  <w:abstractNum w:abstractNumId="30" w15:restartNumberingAfterBreak="0">
     <w:nsid w:val="60EE60DE"/>
     <w:multiLevelType w:val="hybridMultilevel"/>
     <w:tmpl w:val="35CA0E72"/>
@@ -3340,7 +5185,185 @@
       </w:rPr>
     </w:lvl>
   </w:abstractNum>
-  <w:abstractNum w:abstractNumId="27" w15:restartNumberingAfterBreak="0">
+  <w:abstractNum w:abstractNumId="31" w15:restartNumberingAfterBreak="0">
+    <w:nsid w:val="61815F29"/>
+    <w:multiLevelType w:val="hybridMultilevel"/>
+    <w:tmpl w:val="D848FE3C"/>
+    <w:lvl w:ilvl="0" w:tplc="0E90055A">
+      <w:start w:val="1"/>
+      <w:numFmt w:val="decimal"/>
+      <w:lvlText w:val="%1."/>
+      <w:lvlJc w:val="left"/>
+      <w:pPr>
+        <w:ind w:left="1080" w:hanging="360"/>
+      </w:pPr>
+      <w:rPr>
+        <w:rFonts w:hint="default"/>
+      </w:rPr>
+    </w:lvl>
+    <w:lvl w:ilvl="1" w:tplc="04090019" w:tentative="1">
+      <w:start w:val="1"/>
+      <w:numFmt w:val="lowerLetter"/>
+      <w:lvlText w:val="%2."/>
+      <w:lvlJc w:val="left"/>
+      <w:pPr>
+        <w:ind w:left="1440" w:hanging="360"/>
+      </w:pPr>
+    </w:lvl>
+    <w:lvl w:ilvl="2" w:tplc="0409001B" w:tentative="1">
+      <w:start w:val="1"/>
+      <w:numFmt w:val="lowerRoman"/>
+      <w:lvlText w:val="%3."/>
+      <w:lvlJc w:val="right"/>
+      <w:pPr>
+        <w:ind w:left="2160" w:hanging="180"/>
+      </w:pPr>
+    </w:lvl>
+    <w:lvl w:ilvl="3" w:tplc="0409000F" w:tentative="1">
+      <w:start w:val="1"/>
+      <w:numFmt w:val="decimal"/>
+      <w:lvlText w:val="%4."/>
+      <w:lvlJc w:val="left"/>
+      <w:pPr>
+        <w:ind w:left="2880" w:hanging="360"/>
+      </w:pPr>
+    </w:lvl>
+    <w:lvl w:ilvl="4" w:tplc="04090019" w:tentative="1">
+      <w:start w:val="1"/>
+      <w:numFmt w:val="lowerLetter"/>
+      <w:lvlText w:val="%5."/>
+      <w:lvlJc w:val="left"/>
+      <w:pPr>
+        <w:ind w:left="3600" w:hanging="360"/>
+      </w:pPr>
+    </w:lvl>
+    <w:lvl w:ilvl="5" w:tplc="0409001B" w:tentative="1">
+      <w:start w:val="1"/>
+      <w:numFmt w:val="lowerRoman"/>
+      <w:lvlText w:val="%6."/>
+      <w:lvlJc w:val="right"/>
+      <w:pPr>
+        <w:ind w:left="4320" w:hanging="180"/>
+      </w:pPr>
+    </w:lvl>
+    <w:lvl w:ilvl="6" w:tplc="0409000F" w:tentative="1">
+      <w:start w:val="1"/>
+      <w:numFmt w:val="decimal"/>
+      <w:lvlText w:val="%7."/>
+      <w:lvlJc w:val="left"/>
+      <w:pPr>
+        <w:ind w:left="5040" w:hanging="360"/>
+      </w:pPr>
+    </w:lvl>
+    <w:lvl w:ilvl="7" w:tplc="04090019" w:tentative="1">
+      <w:start w:val="1"/>
+      <w:numFmt w:val="lowerLetter"/>
+      <w:lvlText w:val="%8."/>
+      <w:lvlJc w:val="left"/>
+      <w:pPr>
+        <w:ind w:left="5760" w:hanging="360"/>
+      </w:pPr>
+    </w:lvl>
+    <w:lvl w:ilvl="8" w:tplc="0409001B" w:tentative="1">
+      <w:start w:val="1"/>
+      <w:numFmt w:val="lowerRoman"/>
+      <w:lvlText w:val="%9."/>
+      <w:lvlJc w:val="right"/>
+      <w:pPr>
+        <w:ind w:left="6480" w:hanging="180"/>
+      </w:pPr>
+    </w:lvl>
+  </w:abstractNum>
+  <w:abstractNum w:abstractNumId="32" w15:restartNumberingAfterBreak="0">
+    <w:nsid w:val="66BA2D70"/>
+    <w:multiLevelType w:val="hybridMultilevel"/>
+    <w:tmpl w:val="B8F64F7E"/>
+    <w:lvl w:ilvl="0" w:tplc="42CE51EA">
+      <w:start w:val="1"/>
+      <w:numFmt w:val="decimal"/>
+      <w:lvlText w:val="%1."/>
+      <w:lvlJc w:val="left"/>
+      <w:pPr>
+        <w:ind w:left="360" w:hanging="360"/>
+      </w:pPr>
+      <w:rPr>
+        <w:rFonts w:hint="default"/>
+      </w:rPr>
+    </w:lvl>
+    <w:lvl w:ilvl="1" w:tplc="04090019" w:tentative="1">
+      <w:start w:val="1"/>
+      <w:numFmt w:val="lowerLetter"/>
+      <w:lvlText w:val="%2."/>
+      <w:lvlJc w:val="left"/>
+      <w:pPr>
+        <w:ind w:left="1440" w:hanging="360"/>
+      </w:pPr>
+    </w:lvl>
+    <w:lvl w:ilvl="2" w:tplc="0409001B" w:tentative="1">
+      <w:start w:val="1"/>
+      <w:numFmt w:val="lowerRoman"/>
+      <w:lvlText w:val="%3."/>
+      <w:lvlJc w:val="right"/>
+      <w:pPr>
+        <w:ind w:left="2160" w:hanging="180"/>
+      </w:pPr>
+    </w:lvl>
+    <w:lvl w:ilvl="3" w:tplc="0409000F" w:tentative="1">
+      <w:start w:val="1"/>
+      <w:numFmt w:val="decimal"/>
+      <w:lvlText w:val="%4."/>
+      <w:lvlJc w:val="left"/>
+      <w:pPr>
+        <w:ind w:left="2880" w:hanging="360"/>
+      </w:pPr>
+    </w:lvl>
+    <w:lvl w:ilvl="4" w:tplc="04090019" w:tentative="1">
+      <w:start w:val="1"/>
+      <w:numFmt w:val="lowerLetter"/>
+      <w:lvlText w:val="%5."/>
+      <w:lvlJc w:val="left"/>
+      <w:pPr>
+        <w:ind w:left="3600" w:hanging="360"/>
+      </w:pPr>
+    </w:lvl>
+    <w:lvl w:ilvl="5" w:tplc="0409001B" w:tentative="1">
+      <w:start w:val="1"/>
+      <w:numFmt w:val="lowerRoman"/>
+      <w:lvlText w:val="%6."/>
+      <w:lvlJc w:val="right"/>
+      <w:pPr>
+        <w:ind w:left="4320" w:hanging="180"/>
+      </w:pPr>
+    </w:lvl>
+    <w:lvl w:ilvl="6" w:tplc="0409000F" w:tentative="1">
+      <w:start w:val="1"/>
+      <w:numFmt w:val="decimal"/>
+      <w:lvlText w:val="%7."/>
+      <w:lvlJc w:val="left"/>
+      <w:pPr>
+        <w:ind w:left="5040" w:hanging="360"/>
+      </w:pPr>
+    </w:lvl>
+    <w:lvl w:ilvl="7" w:tplc="04090019" w:tentative="1">
+      <w:start w:val="1"/>
+      <w:numFmt w:val="lowerLetter"/>
+      <w:lvlText w:val="%8."/>
+      <w:lvlJc w:val="left"/>
+      <w:pPr>
+        <w:ind w:left="5760" w:hanging="360"/>
+      </w:pPr>
+    </w:lvl>
+    <w:lvl w:ilvl="8" w:tplc="0409001B" w:tentative="1">
+      <w:start w:val="1"/>
+      <w:numFmt w:val="lowerRoman"/>
+      <w:lvlText w:val="%9."/>
+      <w:lvlJc w:val="right"/>
+      <w:pPr>
+        <w:ind w:left="6480" w:hanging="180"/>
+      </w:pPr>
+    </w:lvl>
+  </w:abstractNum>
+  <w:abstractNum w:abstractNumId="33" w15:restartNumberingAfterBreak="0">
     <w:nsid w:val="689278FE"/>
     <w:multiLevelType w:val="multilevel"/>
     <w:tmpl w:val="00921E16"/>
@@ -3454,7 +5477,7 @@
       </w:pPr>
     </w:lvl>
   </w:abstractNum>
-  <w:abstractNum w:abstractNumId="28" w15:restartNumberingAfterBreak="0">
+  <w:abstractNum w:abstractNumId="34" w15:restartNumberingAfterBreak="0">
     <w:nsid w:val="69B51DD7"/>
     <w:multiLevelType w:val="hybridMultilevel"/>
     <w:tmpl w:val="35CA0E72"/>
@@ -3567,7 +5590,7 @@
       </w:rPr>
     </w:lvl>
   </w:abstractNum>
-  <w:abstractNum w:abstractNumId="29" w15:restartNumberingAfterBreak="0">
+  <w:abstractNum w:abstractNumId="35" w15:restartNumberingAfterBreak="0">
     <w:nsid w:val="6A8531BA"/>
     <w:multiLevelType w:val="hybridMultilevel"/>
     <w:tmpl w:val="35CA0E72"/>
@@ -3680,7 +5703,7 @@
       </w:rPr>
     </w:lvl>
   </w:abstractNum>
-  <w:abstractNum w:abstractNumId="30" w15:restartNumberingAfterBreak="0">
+  <w:abstractNum w:abstractNumId="36" w15:restartNumberingAfterBreak="0">
     <w:nsid w:val="6BB1296F"/>
     <w:multiLevelType w:val="hybridMultilevel"/>
     <w:tmpl w:val="1C02BCBA"/>
@@ -3769,7 +5792,7 @@
       </w:pPr>
     </w:lvl>
   </w:abstractNum>
-  <w:abstractNum w:abstractNumId="31" w15:restartNumberingAfterBreak="0">
+  <w:abstractNum w:abstractNumId="37" w15:restartNumberingAfterBreak="0">
     <w:nsid w:val="6D2F7D46"/>
     <w:multiLevelType w:val="singleLevel"/>
     <w:tmpl w:val="04090001"/>
@@ -3789,7 +5812,7 @@
       </w:rPr>
     </w:lvl>
   </w:abstractNum>
-  <w:abstractNum w:abstractNumId="32" w15:restartNumberingAfterBreak="0">
+  <w:abstractNum w:abstractNumId="38" w15:restartNumberingAfterBreak="0">
     <w:nsid w:val="71273368"/>
     <w:multiLevelType w:val="hybridMultilevel"/>
     <w:tmpl w:val="95543B90"/>
@@ -3902,7 +5925,7 @@
       </w:rPr>
     </w:lvl>
   </w:abstractNum>
-  <w:abstractNum w:abstractNumId="33" w15:restartNumberingAfterBreak="0">
+  <w:abstractNum w:abstractNumId="39" w15:restartNumberingAfterBreak="0">
     <w:nsid w:val="71F21F2A"/>
     <w:multiLevelType w:val="singleLevel"/>
     <w:tmpl w:val="04090001"/>
@@ -3922,7 +5945,96 @@
       </w:rPr>
     </w:lvl>
   </w:abstractNum>
-  <w:abstractNum w:abstractNumId="34" w15:restartNumberingAfterBreak="0">
+  <w:abstractNum w:abstractNumId="40" w15:restartNumberingAfterBreak="0">
+    <w:nsid w:val="7205030E"/>
+    <w:multiLevelType w:val="hybridMultilevel"/>
+    <w:tmpl w:val="AD32ED4E"/>
+    <w:lvl w:ilvl="0" w:tplc="A84CFA4A">
+      <w:start w:val="1"/>
+      <w:numFmt w:val="decimal"/>
+      <w:lvlText w:val="%1."/>
+      <w:lvlJc w:val="left"/>
+      <w:pPr>
+        <w:ind w:left="360" w:hanging="360"/>
+      </w:pPr>
+      <w:rPr>
+        <w:rFonts w:hint="default"/>
+      </w:rPr>
+    </w:lvl>
+    <w:lvl w:ilvl="1" w:tplc="04090019">
+      <w:start w:val="1"/>
+      <w:numFmt w:val="lowerLetter"/>
+      <w:lvlText w:val="%2."/>
+      <w:lvlJc w:val="left"/>
+      <w:pPr>
+        <w:ind w:left="1440" w:hanging="360"/>
+      </w:pPr>
+    </w:lvl>
+    <w:lvl w:ilvl="2" w:tplc="0409001B" w:tentative="1">
+      <w:start w:val="1"/>
+      <w:numFmt w:val="lowerRoman"/>
+      <w:lvlText w:val="%3."/>
+      <w:lvlJc w:val="right"/>
+      <w:pPr>
+        <w:ind w:left="2160" w:hanging="180"/>
+      </w:pPr>
+    </w:lvl>
+    <w:lvl w:ilvl="3" w:tplc="0409000F" w:tentative="1">
+      <w:start w:val="1"/>
+      <w:numFmt w:val="decimal"/>
+      <w:lvlText w:val="%4."/>
+      <w:lvlJc w:val="left"/>
+      <w:pPr>
+        <w:ind w:left="2880" w:hanging="360"/>
+      </w:pPr>
+    </w:lvl>
+    <w:lvl w:ilvl="4" w:tplc="04090019" w:tentative="1">
+      <w:start w:val="1"/>
+      <w:numFmt w:val="lowerLetter"/>
+      <w:lvlText w:val="%5."/>
+      <w:lvlJc w:val="left"/>
+      <w:pPr>
+        <w:ind w:left="3600" w:hanging="360"/>
+      </w:pPr>
+    </w:lvl>
+    <w:lvl w:ilvl="5" w:tplc="0409001B" w:tentative="1">
+      <w:start w:val="1"/>
+      <w:numFmt w:val="lowerRoman"/>
+      <w:lvlText w:val="%6."/>
+      <w:lvlJc w:val="right"/>
+      <w:pPr>
+        <w:ind w:left="4320" w:hanging="180"/>
+      </w:pPr>
+    </w:lvl>
+    <w:lvl w:ilvl="6" w:tplc="0409000F" w:tentative="1">
+      <w:start w:val="1"/>
+      <w:numFmt w:val="decimal"/>
+      <w:lvlText w:val="%7."/>
+      <w:lvlJc w:val="left"/>
+      <w:pPr>
+        <w:ind w:left="5040" w:hanging="360"/>
+      </w:pPr>
+    </w:lvl>
+    <w:lvl w:ilvl="7" w:tplc="04090019" w:tentative="1">
+      <w:start w:val="1"/>
+      <w:numFmt w:val="lowerLetter"/>
+      <w:lvlText w:val="%8."/>
+      <w:lvlJc w:val="left"/>
+      <w:pPr>
+        <w:ind w:left="5760" w:hanging="360"/>
+      </w:pPr>
+    </w:lvl>
+    <w:lvl w:ilvl="8" w:tplc="0409001B" w:tentative="1">
+      <w:start w:val="1"/>
+      <w:numFmt w:val="lowerRoman"/>
+      <w:lvlText w:val="%9."/>
+      <w:lvlJc w:val="right"/>
+      <w:pPr>
+        <w:ind w:left="6480" w:hanging="180"/>
+      </w:pPr>
+    </w:lvl>
+  </w:abstractNum>
+  <w:abstractNum w:abstractNumId="41" w15:restartNumberingAfterBreak="0">
     <w:nsid w:val="743601FB"/>
     <w:multiLevelType w:val="singleLevel"/>
     <w:tmpl w:val="04090001"/>
@@ -3942,7 +6054,7 @@
       </w:rPr>
     </w:lvl>
   </w:abstractNum>
-  <w:abstractNum w:abstractNumId="35" w15:restartNumberingAfterBreak="0">
+  <w:abstractNum w:abstractNumId="42" w15:restartNumberingAfterBreak="0">
     <w:nsid w:val="756150CA"/>
     <w:multiLevelType w:val="singleLevel"/>
     <w:tmpl w:val="04090001"/>
@@ -3962,7 +6074,7 @@
       </w:rPr>
     </w:lvl>
   </w:abstractNum>
-  <w:abstractNum w:abstractNumId="36" w15:restartNumberingAfterBreak="0">
+  <w:abstractNum w:abstractNumId="43" w15:restartNumberingAfterBreak="0">
     <w:nsid w:val="7BE434D7"/>
     <w:multiLevelType w:val="singleLevel"/>
     <w:tmpl w:val="04090001"/>
@@ -3982,7 +6094,7 @@
       </w:rPr>
     </w:lvl>
   </w:abstractNum>
-  <w:abstractNum w:abstractNumId="37" w15:restartNumberingAfterBreak="0">
+  <w:abstractNum w:abstractNumId="44" w15:restartNumberingAfterBreak="0">
     <w:nsid w:val="7C104657"/>
     <w:multiLevelType w:val="hybridMultilevel"/>
     <w:tmpl w:val="35CA0E72"/>
@@ -4117,16 +6229,16 @@
     </w:lvlOverride>
   </w:num>
   <w:num w:numId="3">
-    <w:abstractNumId w:val="14"/>
+    <w:abstractNumId w:val="16"/>
   </w:num>
   <w:num w:numId="4">
-    <w:abstractNumId w:val="36"/>
+    <w:abstractNumId w:val="43"/>
   </w:num>
   <w:num w:numId="5">
-    <w:abstractNumId w:val="23"/>
+    <w:abstractNumId w:val="27"/>
   </w:num>
   <w:num w:numId="6">
-    <w:abstractNumId w:val="22"/>
+    <w:abstractNumId w:val="26"/>
   </w:num>
   <w:num w:numId="7">
     <w:abstractNumId w:val="1"/>
@@ -4149,64 +6261,64 @@
     <w:abstractNumId w:val="2"/>
   </w:num>
   <w:num w:numId="9">
-    <w:abstractNumId w:val="35"/>
+    <w:abstractNumId w:val="42"/>
   </w:num>
   <w:num w:numId="10">
-    <w:abstractNumId w:val="4"/>
+    <w:abstractNumId w:val="5"/>
   </w:num>
   <w:num w:numId="11">
+    <w:abstractNumId w:val="19"/>
+  </w:num>
+  <w:num w:numId="12">
+    <w:abstractNumId w:val="15"/>
+  </w:num>
+  <w:num w:numId="13">
+    <w:abstractNumId w:val="41"/>
+  </w:num>
+  <w:num w:numId="14">
+    <w:abstractNumId w:val="14"/>
+  </w:num>
+  <w:num w:numId="15">
+    <w:abstractNumId w:val="7"/>
+  </w:num>
+  <w:num w:numId="16">
+    <w:abstractNumId w:val="39"/>
+  </w:num>
+  <w:num w:numId="17">
+    <w:abstractNumId w:val="25"/>
+  </w:num>
+  <w:num w:numId="18">
+    <w:abstractNumId w:val="11"/>
+  </w:num>
+  <w:num w:numId="19">
+    <w:abstractNumId w:val="24"/>
+  </w:num>
+  <w:num w:numId="20">
+    <w:abstractNumId w:val="13"/>
+  </w:num>
+  <w:num w:numId="21">
+    <w:abstractNumId w:val="37"/>
+  </w:num>
+  <w:num w:numId="22">
+    <w:abstractNumId w:val="29"/>
+  </w:num>
+  <w:num w:numId="23">
+    <w:abstractNumId w:val="10"/>
+  </w:num>
+  <w:num w:numId="24">
+    <w:abstractNumId w:val="9"/>
+  </w:num>
+  <w:num w:numId="25">
     <w:abstractNumId w:val="17"/>
   </w:num>
-  <w:num w:numId="12">
-    <w:abstractNumId w:val="13"/>
-  </w:num>
-  <w:num w:numId="13">
-    <w:abstractNumId w:val="34"/>
-  </w:num>
-  <w:num w:numId="14">
-    <w:abstractNumId w:val="12"/>
-  </w:num>
-  <w:num w:numId="15">
-    <w:abstractNumId w:val="6"/>
-  </w:num>
-  <w:num w:numId="16">
+  <w:num w:numId="26">
     <w:abstractNumId w:val="33"/>
   </w:num>
-  <w:num w:numId="17">
-    <w:abstractNumId w:val="21"/>
-  </w:num>
-  <w:num w:numId="18">
-    <w:abstractNumId w:val="9"/>
-  </w:num>
-  <w:num w:numId="19">
-    <w:abstractNumId w:val="20"/>
-  </w:num>
-  <w:num w:numId="20">
-    <w:abstractNumId w:val="11"/>
-  </w:num>
-  <w:num w:numId="21">
-    <w:abstractNumId w:val="31"/>
-  </w:num>
-  <w:num w:numId="22">
-    <w:abstractNumId w:val="25"/>
-  </w:num>
-  <w:num w:numId="23">
-    <w:abstractNumId w:val="8"/>
-  </w:num>
-  <w:num w:numId="24">
-    <w:abstractNumId w:val="7"/>
-  </w:num>
-  <w:num w:numId="25">
-    <w:abstractNumId w:val="15"/>
-  </w:num>
-  <w:num w:numId="26">
-    <w:abstractNumId w:val="27"/>
-  </w:num>
   <w:num w:numId="27">
-    <w:abstractNumId w:val="32"/>
+    <w:abstractNumId w:val="38"/>
   </w:num>
   <w:num w:numId="28">
-    <w:abstractNumId w:val="37"/>
+    <w:abstractNumId w:val="44"/>
   </w:num>
   <w:num w:numId="29">
     <w:abstractNumId w:val="0"/>
@@ -4239,7 +6351,7 @@
     </w:lvlOverride>
   </w:num>
   <w:num w:numId="30">
-    <w:abstractNumId w:val="25"/>
+    <w:abstractNumId w:val="29"/>
     <w:lvlOverride w:ilvl="0">
       <w:startOverride w:val="1"/>
     </w:lvlOverride>
@@ -4253,7 +6365,7 @@
     <w:lvlOverride w:ilvl="8"/>
   </w:num>
   <w:num w:numId="31">
-    <w:abstractNumId w:val="8"/>
+    <w:abstractNumId w:val="10"/>
     <w:lvlOverride w:ilvl="0">
       <w:startOverride w:val="1"/>
     </w:lvlOverride>
@@ -4267,37 +6379,58 @@
     <w:lvlOverride w:ilvl="8"/>
   </w:num>
   <w:num w:numId="32">
-    <w:abstractNumId w:val="19"/>
+    <w:abstractNumId w:val="23"/>
   </w:num>
   <w:num w:numId="33">
-    <w:abstractNumId w:val="10"/>
+    <w:abstractNumId w:val="12"/>
   </w:num>
   <w:num w:numId="34">
-    <w:abstractNumId w:val="24"/>
+    <w:abstractNumId w:val="28"/>
   </w:num>
   <w:num w:numId="35">
-    <w:abstractNumId w:val="18"/>
+    <w:abstractNumId w:val="21"/>
   </w:num>
   <w:num w:numId="36">
     <w:abstractNumId w:val="3"/>
   </w:num>
   <w:num w:numId="37">
-    <w:abstractNumId w:val="28"/>
+    <w:abstractNumId w:val="34"/>
   </w:num>
   <w:num w:numId="38">
-    <w:abstractNumId w:val="16"/>
+    <w:abstractNumId w:val="18"/>
   </w:num>
   <w:num w:numId="39">
-    <w:abstractNumId w:val="5"/>
+    <w:abstractNumId w:val="6"/>
   </w:num>
   <w:num w:numId="40">
-    <w:abstractNumId w:val="26"/>
+    <w:abstractNumId w:val="30"/>
   </w:num>
   <w:num w:numId="41">
-    <w:abstractNumId w:val="29"/>
+    <w:abstractNumId w:val="35"/>
   </w:num>
   <w:num w:numId="42">
-    <w:abstractNumId w:val="30"/>
+    <w:abstractNumId w:val="36"/>
+  </w:num>
+  <w:num w:numId="43">
+    <w:abstractNumId w:val="31"/>
+  </w:num>
+  <w:num w:numId="44">
+    <w:abstractNumId w:val="8"/>
+  </w:num>
+  <w:num w:numId="45">
+    <w:abstractNumId w:val="22"/>
+  </w:num>
+  <w:num w:numId="46">
+    <w:abstractNumId w:val="4"/>
+  </w:num>
+  <w:num w:numId="47">
+    <w:abstractNumId w:val="20"/>
+  </w:num>
+  <w:num w:numId="48">
+    <w:abstractNumId w:val="40"/>
+  </w:num>
+  <w:num w:numId="49">
+    <w:abstractNumId w:val="32"/>
   </w:num>
 </w:numbering>
 </file>

</xml_diff>